<commit_message>
Merged comments in doc file
merged doc file from master.
</commit_message>
<xml_diff>
--- a/App concept notes.docx
+++ b/App concept notes.docx
@@ -20,22 +20,76 @@
     </w:p>
     <w:p>
       <w:pPr>
-        <w:tabs>
-          <w:tab w:val="left" w:pos="706"/>
-        </w:tabs>
-        <w:spacing w:before="17" w:line="252" w:lineRule="auto"/>
-        <w:ind w:right="108"/>
-        <w:rPr>
-          <w:sz w:val="24"/>
-          <w:szCs w:val="24"/>
-        </w:rPr>
-      </w:pPr>
-      <w:r>
-        <w:rPr>
-          <w:sz w:val="24"/>
-          <w:szCs w:val="24"/>
-        </w:rPr>
-        <w:t xml:space="preserve">The purpose of this app is to allow a user to search for a movie or TV show and easily see where it can be streamed.  On first launch the user will be prompted to pick what streaming services they use (or want to see results from), then asked to sign into their accounts (at least Netflix, if it is picked).  </w:t>
+        <w:rPr>
+          <w:sz w:val="24"/>
+        </w:rPr>
+      </w:pPr>
+      <w:r>
+        <w:rPr>
+          <w:sz w:val="24"/>
+        </w:rPr>
+        <w:t xml:space="preserve">A user has multiple streaming accounts and wants to watch a specific movie, True Grit starring Jeffrey Bridges. They don’t want to sign into each service, search for the movie, only to discover that it is only available on the 4th service they searched. That’s where our app comes in. </w:t>
+      </w:r>
+    </w:p>
+    <w:p>
+      <w:pPr>
+        <w:rPr>
+          <w:sz w:val="24"/>
+        </w:rPr>
+      </w:pPr>
+      <w:r>
+        <w:rPr>
+          <w:sz w:val="24"/>
+        </w:rPr>
+        <w:t>Our app allows users to search multiple streaming services in one location. If the streaming service offers the movie/</w:t>
+      </w:r>
+      <w:proofErr w:type="spellStart"/>
+      <w:r>
+        <w:rPr>
+          <w:sz w:val="24"/>
+        </w:rPr>
+        <w:t>tv</w:t>
+      </w:r>
+      <w:proofErr w:type="spellEnd"/>
+      <w:r>
+        <w:rPr>
+          <w:sz w:val="24"/>
+        </w:rPr>
+        <w:t xml:space="preserve"> show, our app pro</w:t>
+      </w:r>
+      <w:r>
+        <w:rPr>
+          <w:sz w:val="24"/>
+        </w:rPr>
+        <w:t>vides a link to open the movie/TV</w:t>
+      </w:r>
+      <w:r>
+        <w:rPr>
+          <w:sz w:val="24"/>
+        </w:rPr>
+        <w:t xml:space="preserve"> show in the app streaming it.</w:t>
+      </w:r>
+      <w:r>
+        <w:rPr>
+          <w:sz w:val="24"/>
+        </w:rPr>
+        <w:t xml:space="preserve">  </w:t>
+      </w:r>
+      <w:r>
+        <w:rPr>
+          <w:sz w:val="24"/>
+          <w:szCs w:val="24"/>
+        </w:rPr>
+        <w:t>On first launch the user will be prompted to pick what streaming services they use (or want to see r</w:t>
+      </w:r>
+      <w:bookmarkStart w:id="0" w:name="_GoBack"/>
+      <w:bookmarkEnd w:id="0"/>
+      <w:r>
+        <w:rPr>
+          <w:sz w:val="24"/>
+          <w:szCs w:val="24"/>
+        </w:rPr>
+        <w:t xml:space="preserve">esults from), then asked to sign into their accounts (at least Netflix, if it is picked).  </w:t>
       </w:r>
     </w:p>
     <w:p>
@@ -106,8 +160,6 @@
           </wp:inline>
         </w:drawing>
       </w:r>
-      <w:bookmarkStart w:id="0" w:name="_GoBack"/>
-      <w:bookmarkEnd w:id="0"/>
     </w:p>
     <w:p>
       <w:pPr>
@@ -117,6 +169,7 @@
         <w:rPr>
           <w:i/>
         </w:rPr>
+        <w:lastRenderedPageBreak/>
         <w:t xml:space="preserve">categorized </w:t>
       </w:r>
       <w:r>
@@ -178,14 +231,7 @@
           <w:sz w:val="24"/>
           <w:szCs w:val="24"/>
         </w:rPr>
-        <w:t>As a user I want to see if a movie/show is available on</w:t>
-      </w:r>
-      <w:r>
-        <w:rPr>
-          <w:sz w:val="24"/>
-          <w:szCs w:val="24"/>
-        </w:rPr>
-        <w:t xml:space="preserve"> Hulu</w:t>
+        <w:t>As a user I want to see if a movie/show is available on Hulu</w:t>
       </w:r>
     </w:p>
     <w:p>
@@ -210,14 +256,7 @@
           <w:sz w:val="24"/>
           <w:szCs w:val="24"/>
         </w:rPr>
-        <w:t>As a user I want to see if a movie/show is available on</w:t>
-      </w:r>
-      <w:r>
-        <w:rPr>
-          <w:sz w:val="24"/>
-          <w:szCs w:val="24"/>
-        </w:rPr>
-        <w:t xml:space="preserve"> Amazon Video</w:t>
+        <w:t>As a user I want to see if a movie/show is available on Amazon Video</w:t>
       </w:r>
     </w:p>
     <w:p>
@@ -242,15 +281,7 @@
           <w:sz w:val="24"/>
           <w:szCs w:val="24"/>
         </w:rPr>
-        <w:lastRenderedPageBreak/>
-        <w:t>As a user I want to see if a movie/show is available on</w:t>
-      </w:r>
-      <w:r>
-        <w:rPr>
-          <w:sz w:val="24"/>
-          <w:szCs w:val="24"/>
-        </w:rPr>
-        <w:t xml:space="preserve"> Google Play (Stretch)</w:t>
+        <w:t>As a user I want to see if a movie/show is available on Google Play (Stretch)</w:t>
       </w:r>
     </w:p>
     <w:p>
@@ -275,14 +306,7 @@
           <w:sz w:val="24"/>
           <w:szCs w:val="24"/>
         </w:rPr>
-        <w:t>As a user I</w:t>
-      </w:r>
-      <w:r>
-        <w:rPr>
-          <w:sz w:val="24"/>
-          <w:szCs w:val="24"/>
-        </w:rPr>
-        <w:t xml:space="preserve"> want to see how much a movie/show cost to stream (Amazon/Google)</w:t>
+        <w:t>As a user I want to see how much a movie/show cost to stream (Amazon/Google)</w:t>
       </w:r>
     </w:p>
     <w:p>
@@ -307,14 +331,7 @@
           <w:sz w:val="24"/>
           <w:szCs w:val="24"/>
         </w:rPr>
-        <w:t xml:space="preserve">As a user I want to see suggestions from my streaming services </w:t>
-      </w:r>
-      <w:r>
-        <w:rPr>
-          <w:sz w:val="24"/>
-          <w:szCs w:val="24"/>
-        </w:rPr>
-        <w:t>(Stretch)</w:t>
+        <w:t>As a user I want to see suggestions from my streaming services (Stretch)</w:t>
       </w:r>
     </w:p>
     <w:p>
@@ -428,10 +445,7 @@
     </w:p>
     <w:p>
       <w:r>
-        <w:t xml:space="preserve">Relative or grid </w:t>
-      </w:r>
-      <w:r>
-        <w:t>layout</w:t>
+        <w:t>Relative or grid layout</w:t>
       </w:r>
     </w:p>
     <w:p>
@@ -457,10 +471,7 @@
     </w:p>
     <w:p>
       <w:r>
-        <w:t xml:space="preserve">Linear or relative </w:t>
-      </w:r>
-      <w:r>
-        <w:t>layout</w:t>
+        <w:t>Linear or relative layout</w:t>
       </w:r>
     </w:p>
     <w:p>

</xml_diff>

<commit_message>
Update requirements doc a little
Included pic into db schema for now (we can update later if we need to)
Expanded on narrative
Included use of APIs to perform search
</commit_message>
<xml_diff>
--- a/App concept notes.docx
+++ b/App concept notes.docx
@@ -1,12 +1,521 @@
 
 <file path=word/document.xml><?xml version="1.0" encoding="utf-8"?>
-<w:document xmlns:wpc="http://schemas.microsoft.com/office/word/2010/wordprocessingCanvas" xmlns:cx="http://schemas.microsoft.com/office/drawing/2014/chartex" xmlns:cx1="http://schemas.microsoft.com/office/drawing/2015/9/8/chartex" xmlns:cx2="http://schemas.microsoft.com/office/drawing/2015/10/21/chartex" xmlns:mc="http://schemas.openxmlformats.org/markup-compatibility/2006" xmlns:o="urn:schemas-microsoft-com:office:office" xmlns:r="http://schemas.openxmlformats.org/officeDocument/2006/relationships" xmlns:m="http://schemas.openxmlformats.org/officeDocument/2006/math" xmlns:v="urn:schemas-microsoft-com:vml" xmlns:wp14="http://schemas.microsoft.com/office/word/2010/wordprocessingDrawing" xmlns:wp="http://schemas.openxmlformats.org/drawingml/2006/wordprocessingDrawing" xmlns:w10="urn:schemas-microsoft-com:office:word" xmlns:w="http://schemas.openxmlformats.org/wordprocessingml/2006/main" xmlns:w14="http://schemas.microsoft.com/office/word/2010/wordml" xmlns:w15="http://schemas.microsoft.com/office/word/2012/wordml" xmlns:w16se="http://schemas.microsoft.com/office/word/2015/wordml/symex" xmlns:wpg="http://schemas.microsoft.com/office/word/2010/wordprocessingGroup" xmlns:wpi="http://schemas.microsoft.com/office/word/2010/wordprocessingInk" xmlns:wne="http://schemas.microsoft.com/office/word/2006/wordml" xmlns:wps="http://schemas.microsoft.com/office/word/2010/wordprocessingShape" mc:Ignorable="w14 w15 w16se wp14">
+<w:document xmlns:wpc="http://schemas.microsoft.com/office/word/2010/wordprocessingCanvas" xmlns:mc="http://schemas.openxmlformats.org/markup-compatibility/2006" xmlns:o="urn:schemas-microsoft-com:office:office" xmlns:r="http://schemas.openxmlformats.org/officeDocument/2006/relationships" xmlns:m="http://schemas.openxmlformats.org/officeDocument/2006/math" xmlns:v="urn:schemas-microsoft-com:vml" xmlns:wp14="http://schemas.microsoft.com/office/word/2010/wordprocessingDrawing" xmlns:wp="http://schemas.openxmlformats.org/drawingml/2006/wordprocessingDrawing" xmlns:w10="urn:schemas-microsoft-com:office:word" xmlns:w="http://schemas.openxmlformats.org/wordprocessingml/2006/main" xmlns:w14="http://schemas.microsoft.com/office/word/2010/wordml" xmlns:w15="http://schemas.microsoft.com/office/word/2012/wordml" xmlns:wpg="http://schemas.microsoft.com/office/word/2010/wordprocessingGroup" xmlns:wpi="http://schemas.microsoft.com/office/word/2010/wordprocessingInk" xmlns:wne="http://schemas.microsoft.com/office/word/2006/wordml" xmlns:wps="http://schemas.microsoft.com/office/word/2010/wordprocessingShape" mc:Ignorable="w14 w15 wp14">
   <w:body>
+    <w:sdt>
+      <w:sdtPr>
+        <w:id w:val="1577166913"/>
+        <w:docPartObj>
+          <w:docPartGallery w:val="Cover Pages"/>
+          <w:docPartUnique/>
+        </w:docPartObj>
+      </w:sdtPr>
+      <w:sdtContent>
+        <w:p>
+          <w:r>
+            <w:rPr>
+              <w:noProof/>
+            </w:rPr>
+            <mc:AlternateContent>
+              <mc:Choice Requires="wpg">
+                <w:drawing>
+                  <wp:anchor distT="0" distB="0" distL="114300" distR="114300" simplePos="0" relativeHeight="251659264" behindDoc="1" locked="0" layoutInCell="1" allowOverlap="1">
+                    <wp:simplePos x="0" y="0"/>
+                    <wp:positionH relativeFrom="page">
+                      <wp:align>center</wp:align>
+                    </wp:positionH>
+                    <wp:positionV relativeFrom="page">
+                      <wp:align>center</wp:align>
+                    </wp:positionV>
+                    <wp:extent cx="6864824" cy="9123528"/>
+                    <wp:effectExtent l="0" t="0" r="2540" b="635"/>
+                    <wp:wrapNone/>
+                    <wp:docPr id="193" name="Group 193"/>
+                    <wp:cNvGraphicFramePr/>
+                    <a:graphic xmlns:a="http://schemas.openxmlformats.org/drawingml/2006/main">
+                      <a:graphicData uri="http://schemas.microsoft.com/office/word/2010/wordprocessingGroup">
+                        <wpg:wgp>
+                          <wpg:cNvGrpSpPr/>
+                          <wpg:grpSpPr>
+                            <a:xfrm>
+                              <a:off x="0" y="0"/>
+                              <a:ext cx="6864824" cy="9123528"/>
+                              <a:chOff x="0" y="0"/>
+                              <a:chExt cx="6864824" cy="9123528"/>
+                            </a:xfrm>
+                          </wpg:grpSpPr>
+                          <wps:wsp>
+                            <wps:cNvPr id="194" name="Rectangle 194"/>
+                            <wps:cNvSpPr/>
+                            <wps:spPr>
+                              <a:xfrm>
+                                <a:off x="0" y="0"/>
+                                <a:ext cx="6858000" cy="1371600"/>
+                              </a:xfrm>
+                              <a:prstGeom prst="rect">
+                                <a:avLst/>
+                              </a:prstGeom>
+                              <a:solidFill>
+                                <a:schemeClr val="accent1"/>
+                              </a:solidFill>
+                              <a:ln>
+                                <a:noFill/>
+                              </a:ln>
+                            </wps:spPr>
+                            <wps:style>
+                              <a:lnRef idx="2">
+                                <a:schemeClr val="accent1">
+                                  <a:shade val="50000"/>
+                                </a:schemeClr>
+                              </a:lnRef>
+                              <a:fillRef idx="1">
+                                <a:schemeClr val="accent1"/>
+                              </a:fillRef>
+                              <a:effectRef idx="0">
+                                <a:schemeClr val="accent1"/>
+                              </a:effectRef>
+                              <a:fontRef idx="minor">
+                                <a:schemeClr val="lt1"/>
+                              </a:fontRef>
+                            </wps:style>
+                            <wps:bodyPr rot="0" spcFirstLastPara="0" vertOverflow="overflow" horzOverflow="overflow" vert="horz" wrap="square" lIns="91440" tIns="45720" rIns="91440" bIns="45720" numCol="1" spcCol="0" rtlCol="0" fromWordArt="0" anchor="ctr" anchorCtr="0" forceAA="0" compatLnSpc="1">
+                              <a:prstTxWarp prst="textNoShape">
+                                <a:avLst/>
+                              </a:prstTxWarp>
+                              <a:noAutofit/>
+                            </wps:bodyPr>
+                          </wps:wsp>
+                          <wps:wsp>
+                            <wps:cNvPr id="195" name="Rectangle 195"/>
+                            <wps:cNvSpPr/>
+                            <wps:spPr>
+                              <a:xfrm>
+                                <a:off x="0" y="4094328"/>
+                                <a:ext cx="6858000" cy="5029200"/>
+                              </a:xfrm>
+                              <a:prstGeom prst="rect">
+                                <a:avLst/>
+                              </a:prstGeom>
+                              <a:solidFill>
+                                <a:schemeClr val="accent1"/>
+                              </a:solidFill>
+                              <a:ln>
+                                <a:noFill/>
+                              </a:ln>
+                            </wps:spPr>
+                            <wps:style>
+                              <a:lnRef idx="2">
+                                <a:schemeClr val="accent1">
+                                  <a:shade val="50000"/>
+                                </a:schemeClr>
+                              </a:lnRef>
+                              <a:fillRef idx="1">
+                                <a:schemeClr val="accent1"/>
+                              </a:fillRef>
+                              <a:effectRef idx="0">
+                                <a:schemeClr val="accent1"/>
+                              </a:effectRef>
+                              <a:fontRef idx="minor">
+                                <a:schemeClr val="lt1"/>
+                              </a:fontRef>
+                            </wps:style>
+                            <wps:txbx>
+                              <w:txbxContent>
+                                <w:sdt>
+                                  <w:sdtPr>
+                                    <w:rPr>
+                                      <w:color w:val="FFFFFF" w:themeColor="background1"/>
+                                    </w:rPr>
+                                    <w:alias w:val="Author"/>
+                                    <w:tag w:val=""/>
+                                    <w:id w:val="945428907"/>
+                                    <w:dataBinding w:prefixMappings="xmlns:ns0='http://purl.org/dc/elements/1.1/' xmlns:ns1='http://schemas.openxmlformats.org/package/2006/metadata/core-properties' " w:xpath="/ns1:coreProperties[1]/ns0:creator[1]" w:storeItemID="{6C3C8BC8-F283-45AE-878A-BAB7291924A1}"/>
+                                    <w:text/>
+                                  </w:sdtPr>
+                                  <w:sdtContent>
+                                    <w:p>
+                                      <w:pPr>
+                                        <w:pStyle w:val="NoSpacing"/>
+                                        <w:spacing w:before="120"/>
+                                        <w:jc w:val="center"/>
+                                        <w:rPr>
+                                          <w:color w:val="FFFFFF" w:themeColor="background1"/>
+                                        </w:rPr>
+                                      </w:pPr>
+                                      <w:r>
+                                        <w:rPr>
+                                          <w:color w:val="FFFFFF" w:themeColor="background1"/>
+                                        </w:rPr>
+                                        <w:t>Caleb Larson</w:t>
+                                      </w:r>
+                                      <w:r>
+                                        <w:rPr>
+                                          <w:color w:val="FFFFFF" w:themeColor="background1"/>
+                                        </w:rPr>
+                                        <w:t xml:space="preserve"> and Lydia Doza</w:t>
+                                      </w:r>
+                                    </w:p>
+                                  </w:sdtContent>
+                                </w:sdt>
+                                <w:p>
+                                  <w:pPr>
+                                    <w:pStyle w:val="NoSpacing"/>
+                                    <w:spacing w:before="120"/>
+                                    <w:jc w:val="center"/>
+                                    <w:rPr>
+                                      <w:color w:val="FFFFFF" w:themeColor="background1"/>
+                                    </w:rPr>
+                                  </w:pPr>
+                                  <w:sdt>
+                                    <w:sdtPr>
+                                      <w:rPr>
+                                        <w:caps/>
+                                        <w:color w:val="FFFFFF" w:themeColor="background1"/>
+                                      </w:rPr>
+                                      <w:alias w:val="Company"/>
+                                      <w:tag w:val=""/>
+                                      <w:id w:val="1618182777"/>
+                                      <w:dataBinding w:prefixMappings="xmlns:ns0='http://schemas.openxmlformats.org/officeDocument/2006/extended-properties' " w:xpath="/ns0:Properties[1]/ns0:Company[1]" w:storeItemID="{6668398D-A668-4E3E-A5EB-62B293D839F1}"/>
+                                      <w:text/>
+                                    </w:sdtPr>
+                                    <w:sdtContent>
+                                      <w:r>
+                                        <w:rPr>
+                                          <w:caps/>
+                                          <w:color w:val="FFFFFF" w:themeColor="background1"/>
+                                        </w:rPr>
+                                        <w:t>Oregon institute of technology</w:t>
+                                      </w:r>
+                                    </w:sdtContent>
+                                  </w:sdt>
+                                  <w:r>
+                                    <w:rPr>
+                                      <w:color w:val="FFFFFF" w:themeColor="background1"/>
+                                    </w:rPr>
+                                    <w:t>  </w:t>
+                                  </w:r>
+                                  <w:sdt>
+                                    <w:sdtPr>
+                                      <w:rPr>
+                                        <w:color w:val="FFFFFF" w:themeColor="background1"/>
+                                      </w:rPr>
+                                      <w:alias w:val="Address"/>
+                                      <w:tag w:val=""/>
+                                      <w:id w:val="-253358678"/>
+                                      <w:dataBinding w:prefixMappings="xmlns:ns0='http://schemas.microsoft.com/office/2006/coverPageProps' " w:xpath="/ns0:CoverPageProperties[1]/ns0:CompanyAddress[1]" w:storeItemID="{55AF091B-3C7A-41E3-B477-F2FDAA23CFDA}"/>
+                                      <w:text/>
+                                    </w:sdtPr>
+                                    <w:sdtContent>
+                                      <w:r>
+                                        <w:rPr>
+                                          <w:color w:val="FFFFFF" w:themeColor="background1"/>
+                                        </w:rPr>
+                                        <w:t>Wilsonville, OR</w:t>
+                                      </w:r>
+                                    </w:sdtContent>
+                                  </w:sdt>
+                                </w:p>
+                              </w:txbxContent>
+                            </wps:txbx>
+                            <wps:bodyPr rot="0" spcFirstLastPara="0" vertOverflow="overflow" horzOverflow="overflow" vert="horz" wrap="square" lIns="457200" tIns="731520" rIns="457200" bIns="457200" numCol="1" spcCol="0" rtlCol="0" fromWordArt="0" anchor="b" anchorCtr="0" forceAA="0" compatLnSpc="1">
+                              <a:prstTxWarp prst="textNoShape">
+                                <a:avLst/>
+                              </a:prstTxWarp>
+                              <a:noAutofit/>
+                            </wps:bodyPr>
+                          </wps:wsp>
+                          <wps:wsp>
+                            <wps:cNvPr id="196" name="Text Box 196"/>
+                            <wps:cNvSpPr txBox="1"/>
+                            <wps:spPr>
+                              <a:xfrm>
+                                <a:off x="6824" y="1371600"/>
+                                <a:ext cx="6858000" cy="2722728"/>
+                              </a:xfrm>
+                              <a:prstGeom prst="rect">
+                                <a:avLst/>
+                              </a:prstGeom>
+                              <a:solidFill>
+                                <a:schemeClr val="bg1"/>
+                              </a:solidFill>
+                              <a:ln w="6350">
+                                <a:noFill/>
+                              </a:ln>
+                              <a:effectLst/>
+                            </wps:spPr>
+                            <wps:style>
+                              <a:lnRef idx="0">
+                                <a:schemeClr val="accent1"/>
+                              </a:lnRef>
+                              <a:fillRef idx="0">
+                                <a:schemeClr val="accent1"/>
+                              </a:fillRef>
+                              <a:effectRef idx="0">
+                                <a:schemeClr val="accent1"/>
+                              </a:effectRef>
+                              <a:fontRef idx="minor">
+                                <a:schemeClr val="dk1"/>
+                              </a:fontRef>
+                            </wps:style>
+                            <wps:txbx>
+                              <w:txbxContent>
+                                <w:sdt>
+                                  <w:sdtPr>
+                                    <w:rPr>
+                                      <w:rFonts w:asciiTheme="majorHAnsi" w:eastAsiaTheme="majorEastAsia" w:hAnsiTheme="majorHAnsi" w:cstheme="majorBidi"/>
+                                      <w:caps/>
+                                      <w:color w:val="5B9BD5" w:themeColor="accent1"/>
+                                      <w:sz w:val="72"/>
+                                      <w:szCs w:val="72"/>
+                                    </w:rPr>
+                                    <w:alias w:val="Title"/>
+                                    <w:tag w:val=""/>
+                                    <w:id w:val="-9991715"/>
+                                    <w:dataBinding w:prefixMappings="xmlns:ns0='http://purl.org/dc/elements/1.1/' xmlns:ns1='http://schemas.openxmlformats.org/package/2006/metadata/core-properties' " w:xpath="/ns1:coreProperties[1]/ns0:title[1]" w:storeItemID="{6C3C8BC8-F283-45AE-878A-BAB7291924A1}"/>
+                                    <w:text/>
+                                  </w:sdtPr>
+                                  <w:sdtContent>
+                                    <w:p>
+                                      <w:pPr>
+                                        <w:pStyle w:val="NoSpacing"/>
+                                        <w:jc w:val="center"/>
+                                        <w:rPr>
+                                          <w:rFonts w:asciiTheme="majorHAnsi" w:eastAsiaTheme="majorEastAsia" w:hAnsiTheme="majorHAnsi" w:cstheme="majorBidi"/>
+                                          <w:caps/>
+                                          <w:color w:val="5B9BD5" w:themeColor="accent1"/>
+                                          <w:sz w:val="72"/>
+                                          <w:szCs w:val="72"/>
+                                        </w:rPr>
+                                      </w:pPr>
+                                      <w:r>
+                                        <w:rPr>
+                                          <w:rFonts w:asciiTheme="majorHAnsi" w:eastAsiaTheme="majorEastAsia" w:hAnsiTheme="majorHAnsi" w:cstheme="majorBidi"/>
+                                          <w:caps/>
+                                          <w:color w:val="5B9BD5" w:themeColor="accent1"/>
+                                          <w:sz w:val="72"/>
+                                          <w:szCs w:val="72"/>
+                                        </w:rPr>
+                                        <w:t xml:space="preserve">Android development </w:t>
+                                      </w:r>
+                                      <w:r>
+                                        <w:rPr>
+                                          <w:rFonts w:asciiTheme="majorHAnsi" w:eastAsiaTheme="majorEastAsia" w:hAnsiTheme="majorHAnsi" w:cstheme="majorBidi"/>
+                                          <w:caps/>
+                                          <w:color w:val="5B9BD5" w:themeColor="accent1"/>
+                                          <w:sz w:val="72"/>
+                                          <w:szCs w:val="72"/>
+                                        </w:rPr>
+                                        <w:t>team 6 Project requirements</w:t>
+                                      </w:r>
+                                    </w:p>
+                                  </w:sdtContent>
+                                </w:sdt>
+                              </w:txbxContent>
+                            </wps:txbx>
+                            <wps:bodyPr rot="0" spcFirstLastPara="0" vertOverflow="overflow" horzOverflow="overflow" vert="horz" wrap="square" lIns="457200" tIns="91440" rIns="457200" bIns="91440" numCol="1" spcCol="0" rtlCol="0" fromWordArt="0" anchor="ctr" anchorCtr="0" forceAA="0" compatLnSpc="1">
+                              <a:prstTxWarp prst="textNoShape">
+                                <a:avLst/>
+                              </a:prstTxWarp>
+                              <a:noAutofit/>
+                            </wps:bodyPr>
+                          </wps:wsp>
+                        </wpg:wgp>
+                      </a:graphicData>
+                    </a:graphic>
+                    <wp14:sizeRelH relativeFrom="page">
+                      <wp14:pctWidth>88200</wp14:pctWidth>
+                    </wp14:sizeRelH>
+                    <wp14:sizeRelV relativeFrom="page">
+                      <wp14:pctHeight>90900</wp14:pctHeight>
+                    </wp14:sizeRelV>
+                  </wp:anchor>
+                </w:drawing>
+              </mc:Choice>
+              <mc:Fallback>
+                <w:pict>
+                  <v:group id="Group 193" o:spid="_x0000_s1026" style="position:absolute;margin-left:0;margin-top:0;width:540.55pt;height:718.4pt;z-index:-251657216;mso-width-percent:882;mso-height-percent:909;mso-position-horizontal:center;mso-position-horizontal-relative:page;mso-position-vertical:center;mso-position-vertical-relative:page;mso-width-percent:882;mso-height-percent:909" coordsize="68648,91235" o:gfxdata="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">
+                    <v:rect id="Rectangle 194" o:spid="_x0000_s1027" style="position:absolute;width:68580;height:13716;visibility:visible;mso-wrap-style:square;v-text-anchor:middle" o:gfxdata="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" fillcolor="#5b9bd5 [3204]" stroked="f" strokeweight="1pt"/>
+                    <v:rect id="Rectangle 195" o:spid="_x0000_s1028" style="position:absolute;top:40943;width:68580;height:50292;visibility:visible;mso-wrap-style:square;v-text-anchor:bottom" o:gfxdata="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" fillcolor="#5b9bd5 [3204]" stroked="f" strokeweight="1pt">
+                      <v:textbox inset="36pt,57.6pt,36pt,36pt">
+                        <w:txbxContent>
+                          <w:sdt>
+                            <w:sdtPr>
+                              <w:rPr>
+                                <w:color w:val="FFFFFF" w:themeColor="background1"/>
+                              </w:rPr>
+                              <w:alias w:val="Author"/>
+                              <w:tag w:val=""/>
+                              <w:id w:val="945428907"/>
+                              <w:dataBinding w:prefixMappings="xmlns:ns0='http://purl.org/dc/elements/1.1/' xmlns:ns1='http://schemas.openxmlformats.org/package/2006/metadata/core-properties' " w:xpath="/ns1:coreProperties[1]/ns0:creator[1]" w:storeItemID="{6C3C8BC8-F283-45AE-878A-BAB7291924A1}"/>
+                              <w:text/>
+                            </w:sdtPr>
+                            <w:sdtContent>
+                              <w:p>
+                                <w:pPr>
+                                  <w:pStyle w:val="NoSpacing"/>
+                                  <w:spacing w:before="120"/>
+                                  <w:jc w:val="center"/>
+                                  <w:rPr>
+                                    <w:color w:val="FFFFFF" w:themeColor="background1"/>
+                                  </w:rPr>
+                                </w:pPr>
+                                <w:r>
+                                  <w:rPr>
+                                    <w:color w:val="FFFFFF" w:themeColor="background1"/>
+                                  </w:rPr>
+                                  <w:t>Caleb Larson</w:t>
+                                </w:r>
+                                <w:r>
+                                  <w:rPr>
+                                    <w:color w:val="FFFFFF" w:themeColor="background1"/>
+                                  </w:rPr>
+                                  <w:t xml:space="preserve"> and Lydia Doza</w:t>
+                                </w:r>
+                              </w:p>
+                            </w:sdtContent>
+                          </w:sdt>
+                          <w:p>
+                            <w:pPr>
+                              <w:pStyle w:val="NoSpacing"/>
+                              <w:spacing w:before="120"/>
+                              <w:jc w:val="center"/>
+                              <w:rPr>
+                                <w:color w:val="FFFFFF" w:themeColor="background1"/>
+                              </w:rPr>
+                            </w:pPr>
+                            <w:sdt>
+                              <w:sdtPr>
+                                <w:rPr>
+                                  <w:caps/>
+                                  <w:color w:val="FFFFFF" w:themeColor="background1"/>
+                                </w:rPr>
+                                <w:alias w:val="Company"/>
+                                <w:tag w:val=""/>
+                                <w:id w:val="1618182777"/>
+                                <w:dataBinding w:prefixMappings="xmlns:ns0='http://schemas.openxmlformats.org/officeDocument/2006/extended-properties' " w:xpath="/ns0:Properties[1]/ns0:Company[1]" w:storeItemID="{6668398D-A668-4E3E-A5EB-62B293D839F1}"/>
+                                <w:text/>
+                              </w:sdtPr>
+                              <w:sdtContent>
+                                <w:r>
+                                  <w:rPr>
+                                    <w:caps/>
+                                    <w:color w:val="FFFFFF" w:themeColor="background1"/>
+                                  </w:rPr>
+                                  <w:t>Oregon institute of technology</w:t>
+                                </w:r>
+                              </w:sdtContent>
+                            </w:sdt>
+                            <w:r>
+                              <w:rPr>
+                                <w:color w:val="FFFFFF" w:themeColor="background1"/>
+                              </w:rPr>
+                              <w:t>  </w:t>
+                            </w:r>
+                            <w:sdt>
+                              <w:sdtPr>
+                                <w:rPr>
+                                  <w:color w:val="FFFFFF" w:themeColor="background1"/>
+                                </w:rPr>
+                                <w:alias w:val="Address"/>
+                                <w:tag w:val=""/>
+                                <w:id w:val="-253358678"/>
+                                <w:dataBinding w:prefixMappings="xmlns:ns0='http://schemas.microsoft.com/office/2006/coverPageProps' " w:xpath="/ns0:CoverPageProperties[1]/ns0:CompanyAddress[1]" w:storeItemID="{55AF091B-3C7A-41E3-B477-F2FDAA23CFDA}"/>
+                                <w:text/>
+                              </w:sdtPr>
+                              <w:sdtContent>
+                                <w:r>
+                                  <w:rPr>
+                                    <w:color w:val="FFFFFF" w:themeColor="background1"/>
+                                  </w:rPr>
+                                  <w:t>Wilsonville, OR</w:t>
+                                </w:r>
+                              </w:sdtContent>
+                            </w:sdt>
+                          </w:p>
+                        </w:txbxContent>
+                      </v:textbox>
+                    </v:rect>
+                    <v:shapetype id="_x0000_t202" coordsize="21600,21600" o:spt="202" path="m,l,21600r21600,l21600,xe">
+                      <v:stroke joinstyle="miter"/>
+                      <v:path gradientshapeok="t" o:connecttype="rect"/>
+                    </v:shapetype>
+                    <v:shape id="Text Box 196" o:spid="_x0000_s1029" type="#_x0000_t202" style="position:absolute;left:68;top:13716;width:68580;height:27227;visibility:visible;mso-wrap-style:square;v-text-anchor:middle" o:gfxdata="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" fillcolor="white [3212]" stroked="f" strokeweight=".5pt">
+                      <v:textbox inset="36pt,7.2pt,36pt,7.2pt">
+                        <w:txbxContent>
+                          <w:sdt>
+                            <w:sdtPr>
+                              <w:rPr>
+                                <w:rFonts w:asciiTheme="majorHAnsi" w:eastAsiaTheme="majorEastAsia" w:hAnsiTheme="majorHAnsi" w:cstheme="majorBidi"/>
+                                <w:caps/>
+                                <w:color w:val="5B9BD5" w:themeColor="accent1"/>
+                                <w:sz w:val="72"/>
+                                <w:szCs w:val="72"/>
+                              </w:rPr>
+                              <w:alias w:val="Title"/>
+                              <w:tag w:val=""/>
+                              <w:id w:val="-9991715"/>
+                              <w:dataBinding w:prefixMappings="xmlns:ns0='http://purl.org/dc/elements/1.1/' xmlns:ns1='http://schemas.openxmlformats.org/package/2006/metadata/core-properties' " w:xpath="/ns1:coreProperties[1]/ns0:title[1]" w:storeItemID="{6C3C8BC8-F283-45AE-878A-BAB7291924A1}"/>
+                              <w:text/>
+                            </w:sdtPr>
+                            <w:sdtContent>
+                              <w:p>
+                                <w:pPr>
+                                  <w:pStyle w:val="NoSpacing"/>
+                                  <w:jc w:val="center"/>
+                                  <w:rPr>
+                                    <w:rFonts w:asciiTheme="majorHAnsi" w:eastAsiaTheme="majorEastAsia" w:hAnsiTheme="majorHAnsi" w:cstheme="majorBidi"/>
+                                    <w:caps/>
+                                    <w:color w:val="5B9BD5" w:themeColor="accent1"/>
+                                    <w:sz w:val="72"/>
+                                    <w:szCs w:val="72"/>
+                                  </w:rPr>
+                                </w:pPr>
+                                <w:r>
+                                  <w:rPr>
+                                    <w:rFonts w:asciiTheme="majorHAnsi" w:eastAsiaTheme="majorEastAsia" w:hAnsiTheme="majorHAnsi" w:cstheme="majorBidi"/>
+                                    <w:caps/>
+                                    <w:color w:val="5B9BD5" w:themeColor="accent1"/>
+                                    <w:sz w:val="72"/>
+                                    <w:szCs w:val="72"/>
+                                  </w:rPr>
+                                  <w:t xml:space="preserve">Android development </w:t>
+                                </w:r>
+                                <w:r>
+                                  <w:rPr>
+                                    <w:rFonts w:asciiTheme="majorHAnsi" w:eastAsiaTheme="majorEastAsia" w:hAnsiTheme="majorHAnsi" w:cstheme="majorBidi"/>
+                                    <w:caps/>
+                                    <w:color w:val="5B9BD5" w:themeColor="accent1"/>
+                                    <w:sz w:val="72"/>
+                                    <w:szCs w:val="72"/>
+                                  </w:rPr>
+                                  <w:t>team 6 Project requirements</w:t>
+                                </w:r>
+                              </w:p>
+                            </w:sdtContent>
+                          </w:sdt>
+                        </w:txbxContent>
+                      </v:textbox>
+                    </v:shape>
+                    <w10:wrap anchorx="page" anchory="page"/>
+                  </v:group>
+                </w:pict>
+              </mc:Fallback>
+            </mc:AlternateContent>
+          </w:r>
+        </w:p>
+        <w:p>
+          <w:r>
+            <w:br w:type="page"/>
+          </w:r>
+        </w:p>
+      </w:sdtContent>
+    </w:sdt>
     <w:p>
       <w:pPr>
         <w:pStyle w:val="Heading1"/>
       </w:pPr>
       <w:r>
+        <w:lastRenderedPageBreak/>
         <w:t xml:space="preserve">App concept notes: </w:t>
       </w:r>
     </w:p>
@@ -40,10 +549,40 @@
     </w:p>
     <w:p>
       <w:pPr>
+        <w:tabs>
+          <w:tab w:val="left" w:pos="706"/>
+        </w:tabs>
+        <w:spacing w:before="17" w:line="252" w:lineRule="auto"/>
+        <w:ind w:right="108"/>
+        <w:rPr>
+          <w:sz w:val="24"/>
+          <w:szCs w:val="24"/>
+        </w:rPr>
+      </w:pPr>
+      <w:r>
+        <w:rPr>
+          <w:sz w:val="24"/>
+          <w:szCs w:val="24"/>
+        </w:rPr>
+        <w:t>When the user wants to search for a specific movie or TV show, they can use our app to search for it and see the results of the streaming services that currently offer that movie or TV show.</w:t>
+      </w:r>
+      <w:r>
+        <w:rPr>
+          <w:sz w:val="24"/>
+          <w:szCs w:val="24"/>
+        </w:rPr>
+        <w:t xml:space="preserve"> The results will include links to open the app that is streaming the movie or TV show to start watching immediately.</w:t>
+      </w:r>
+    </w:p>
+    <w:p>
+      <w:pPr>
         <w:pStyle w:val="Heading2"/>
       </w:pPr>
       <w:r>
-        <w:t>sketches</w:t>
+        <w:t>S</w:t>
+      </w:r>
+      <w:r>
+        <w:t>ketches</w:t>
       </w:r>
     </w:p>
     <w:p>
@@ -80,7 +619,7 @@
                     <pic:cNvPicPr/>
                   </pic:nvPicPr>
                   <pic:blipFill>
-                    <a:blip r:embed="rId5">
+                    <a:blip r:embed="rId8">
                       <a:extLst>
                         <a:ext uri="{28A0092B-C50C-407E-A947-70E740481C1C}">
                           <a14:useLocalDpi xmlns:a14="http://schemas.microsoft.com/office/drawing/2010/main" val="0"/>
@@ -106,8 +645,6 @@
           </wp:inline>
         </w:drawing>
       </w:r>
-      <w:bookmarkStart w:id="0" w:name="_GoBack"/>
-      <w:bookmarkEnd w:id="0"/>
     </w:p>
     <w:p>
       <w:pPr>
@@ -117,7 +654,14 @@
         <w:rPr>
           <w:i/>
         </w:rPr>
-        <w:t xml:space="preserve">categorized </w:t>
+        <w:lastRenderedPageBreak/>
+        <w:t>C</w:t>
+      </w:r>
+      <w:r>
+        <w:rPr>
+          <w:i/>
+        </w:rPr>
+        <w:t xml:space="preserve">ategorized </w:t>
       </w:r>
       <w:r>
         <w:t>list of use cases</w:t>
@@ -153,7 +697,173 @@
           <w:sz w:val="24"/>
           <w:szCs w:val="24"/>
         </w:rPr>
-        <w:t>As a user I want to see if a movie/show is available on Netflix</w:t>
+        <w:t>As a user I want to see if a movie/show is available on</w:t>
+      </w:r>
+      <w:r>
+        <w:rPr>
+          <w:sz w:val="24"/>
+          <w:szCs w:val="24"/>
+        </w:rPr>
+        <w:t>:</w:t>
+      </w:r>
+    </w:p>
+    <w:p>
+      <w:pPr>
+        <w:pStyle w:val="ListParagraph"/>
+        <w:numPr>
+          <w:ilvl w:val="1"/>
+          <w:numId w:val="2"/>
+        </w:numPr>
+        <w:tabs>
+          <w:tab w:val="left" w:pos="706"/>
+        </w:tabs>
+        <w:spacing w:before="17" w:line="252" w:lineRule="auto"/>
+        <w:ind w:right="108"/>
+        <w:rPr>
+          <w:sz w:val="24"/>
+          <w:szCs w:val="24"/>
+        </w:rPr>
+      </w:pPr>
+      <w:r>
+        <w:rPr>
+          <w:sz w:val="24"/>
+          <w:szCs w:val="24"/>
+        </w:rPr>
+        <w:t>Netflix</w:t>
+      </w:r>
+    </w:p>
+    <w:p>
+      <w:pPr>
+        <w:pStyle w:val="ListParagraph"/>
+        <w:numPr>
+          <w:ilvl w:val="1"/>
+          <w:numId w:val="2"/>
+        </w:numPr>
+        <w:tabs>
+          <w:tab w:val="left" w:pos="706"/>
+        </w:tabs>
+        <w:spacing w:before="17" w:line="252" w:lineRule="auto"/>
+        <w:ind w:right="108"/>
+        <w:rPr>
+          <w:sz w:val="24"/>
+          <w:szCs w:val="24"/>
+        </w:rPr>
+      </w:pPr>
+      <w:r>
+        <w:rPr>
+          <w:sz w:val="24"/>
+          <w:szCs w:val="24"/>
+        </w:rPr>
+        <w:t>Hulu</w:t>
+      </w:r>
+    </w:p>
+    <w:p>
+      <w:pPr>
+        <w:pStyle w:val="ListParagraph"/>
+        <w:numPr>
+          <w:ilvl w:val="1"/>
+          <w:numId w:val="2"/>
+        </w:numPr>
+        <w:tabs>
+          <w:tab w:val="left" w:pos="706"/>
+        </w:tabs>
+        <w:spacing w:before="17" w:line="252" w:lineRule="auto"/>
+        <w:ind w:right="108"/>
+        <w:rPr>
+          <w:sz w:val="24"/>
+          <w:szCs w:val="24"/>
+        </w:rPr>
+      </w:pPr>
+      <w:r>
+        <w:rPr>
+          <w:sz w:val="24"/>
+          <w:szCs w:val="24"/>
+        </w:rPr>
+        <w:t>Amazon Video</w:t>
+      </w:r>
+    </w:p>
+    <w:p>
+      <w:pPr>
+        <w:pStyle w:val="ListParagraph"/>
+        <w:numPr>
+          <w:ilvl w:val="1"/>
+          <w:numId w:val="2"/>
+        </w:numPr>
+        <w:tabs>
+          <w:tab w:val="left" w:pos="706"/>
+        </w:tabs>
+        <w:spacing w:before="17" w:line="252" w:lineRule="auto"/>
+        <w:ind w:right="108"/>
+        <w:rPr>
+          <w:sz w:val="24"/>
+          <w:szCs w:val="24"/>
+        </w:rPr>
+      </w:pPr>
+      <w:r>
+        <w:rPr>
+          <w:sz w:val="24"/>
+          <w:szCs w:val="24"/>
+        </w:rPr>
+        <w:t>Google Play (Stretch)</w:t>
+      </w:r>
+    </w:p>
+    <w:p>
+      <w:pPr>
+        <w:pStyle w:val="ListParagraph"/>
+        <w:numPr>
+          <w:ilvl w:val="1"/>
+          <w:numId w:val="2"/>
+        </w:numPr>
+        <w:tabs>
+          <w:tab w:val="left" w:pos="706"/>
+        </w:tabs>
+        <w:spacing w:before="17" w:line="252" w:lineRule="auto"/>
+        <w:ind w:right="108"/>
+        <w:rPr>
+          <w:sz w:val="24"/>
+          <w:szCs w:val="24"/>
+        </w:rPr>
+      </w:pPr>
+      <w:proofErr w:type="spellStart"/>
+      <w:r>
+        <w:rPr>
+          <w:sz w:val="24"/>
+          <w:szCs w:val="24"/>
+        </w:rPr>
+        <w:t>Youtube</w:t>
+      </w:r>
+      <w:proofErr w:type="spellEnd"/>
+      <w:r>
+        <w:rPr>
+          <w:sz w:val="24"/>
+          <w:szCs w:val="24"/>
+        </w:rPr>
+        <w:t xml:space="preserve"> (optional)</w:t>
+      </w:r>
+    </w:p>
+    <w:p>
+      <w:pPr>
+        <w:pStyle w:val="ListParagraph"/>
+        <w:numPr>
+          <w:ilvl w:val="1"/>
+          <w:numId w:val="2"/>
+        </w:numPr>
+        <w:tabs>
+          <w:tab w:val="left" w:pos="706"/>
+        </w:tabs>
+        <w:spacing w:before="17" w:line="252" w:lineRule="auto"/>
+        <w:ind w:right="108"/>
+        <w:rPr>
+          <w:sz w:val="24"/>
+          <w:szCs w:val="24"/>
+        </w:rPr>
+      </w:pPr>
+      <w:r>
+        <w:rPr>
+          <w:sz w:val="24"/>
+          <w:szCs w:val="24"/>
+        </w:rPr>
+        <w:t>iTunes (optional)</w:t>
       </w:r>
     </w:p>
     <w:p>
@@ -178,14 +888,7 @@
           <w:sz w:val="24"/>
           <w:szCs w:val="24"/>
         </w:rPr>
-        <w:t>As a user I want to see if a movie/show is available on</w:t>
-      </w:r>
-      <w:r>
-        <w:rPr>
-          <w:sz w:val="24"/>
-          <w:szCs w:val="24"/>
-        </w:rPr>
-        <w:t xml:space="preserve"> Hulu</w:t>
+        <w:t>As a user I want to see how much a movie/show cost to stream (Amazon/Google)</w:t>
       </w:r>
     </w:p>
     <w:p>
@@ -210,14 +913,7 @@
           <w:sz w:val="24"/>
           <w:szCs w:val="24"/>
         </w:rPr>
-        <w:t>As a user I want to see if a movie/show is available on</w:t>
-      </w:r>
-      <w:r>
-        <w:rPr>
-          <w:sz w:val="24"/>
-          <w:szCs w:val="24"/>
-        </w:rPr>
-        <w:t xml:space="preserve"> Amazon Video</w:t>
+        <w:t>As a user I want to see suggestions from my streaming services (Stretch)</w:t>
       </w:r>
     </w:p>
     <w:p>
@@ -242,15 +938,15 @@
           <w:sz w:val="24"/>
           <w:szCs w:val="24"/>
         </w:rPr>
-        <w:lastRenderedPageBreak/>
-        <w:t>As a user I want to see if a movie/show is available on</w:t>
-      </w:r>
-      <w:r>
-        <w:rPr>
-          <w:sz w:val="24"/>
-          <w:szCs w:val="24"/>
-        </w:rPr>
-        <w:t xml:space="preserve"> Google Play (Stretch)</w:t>
+        <w:t>As a user I want to be able to open a streaming app from within this one (Stretch)</w:t>
+      </w:r>
+    </w:p>
+    <w:p>
+      <w:pPr>
+        <w:pStyle w:val="Heading3"/>
+      </w:pPr>
+      <w:r>
+        <w:t>Dev use cases</w:t>
       </w:r>
     </w:p>
     <w:p>
@@ -275,14 +971,7 @@
           <w:sz w:val="24"/>
           <w:szCs w:val="24"/>
         </w:rPr>
-        <w:t>As a user I</w:t>
-      </w:r>
-      <w:r>
-        <w:rPr>
-          <w:sz w:val="24"/>
-          <w:szCs w:val="24"/>
-        </w:rPr>
-        <w:t xml:space="preserve"> want to see how much a movie/show cost to stream (Amazon/Google)</w:t>
+        <w:t>As a developer I want the app to check an online database (not update a database manually)</w:t>
       </w:r>
     </w:p>
     <w:p>
@@ -307,14 +996,7 @@
           <w:sz w:val="24"/>
           <w:szCs w:val="24"/>
         </w:rPr>
-        <w:t xml:space="preserve">As a user I want to see suggestions from my streaming services </w:t>
-      </w:r>
-      <w:r>
-        <w:rPr>
-          <w:sz w:val="24"/>
-          <w:szCs w:val="24"/>
-        </w:rPr>
-        <w:t>(Stretch)</w:t>
+        <w:t>Use APIs available to conduct search</w:t>
       </w:r>
     </w:p>
     <w:p>
@@ -339,15 +1021,21 @@
           <w:sz w:val="24"/>
           <w:szCs w:val="24"/>
         </w:rPr>
-        <w:t>As a user I want to be able to open a streaming app from within this one (Stretch)</w:t>
-      </w:r>
-    </w:p>
-    <w:p>
-      <w:pPr>
-        <w:pStyle w:val="Heading3"/>
-      </w:pPr>
-      <w:r>
-        <w:t>Dev use cases</w:t>
+        <w:t>Search automation for services that do not have an API (open app in background, input search string in search bar, select “Sea</w:t>
+      </w:r>
+      <w:r>
+        <w:rPr>
+          <w:sz w:val="24"/>
+          <w:szCs w:val="24"/>
+        </w:rPr>
+        <w:t>r</w:t>
+      </w:r>
+      <w:r>
+        <w:rPr>
+          <w:sz w:val="24"/>
+          <w:szCs w:val="24"/>
+        </w:rPr>
+        <w:t>ch”)</w:t>
       </w:r>
     </w:p>
     <w:p>
@@ -372,7 +1060,57 @@
           <w:sz w:val="24"/>
           <w:szCs w:val="24"/>
         </w:rPr>
-        <w:t>As a developer I want the app to check an online database (not update a database manually)</w:t>
+        <w:t>Ask user for access to each app that will be searched</w:t>
+      </w:r>
+    </w:p>
+    <w:p>
+      <w:pPr>
+        <w:pStyle w:val="ListParagraph"/>
+        <w:numPr>
+          <w:ilvl w:val="0"/>
+          <w:numId w:val="2"/>
+        </w:numPr>
+        <w:tabs>
+          <w:tab w:val="left" w:pos="706"/>
+        </w:tabs>
+        <w:spacing w:before="17" w:line="252" w:lineRule="auto"/>
+        <w:ind w:right="108"/>
+        <w:rPr>
+          <w:sz w:val="24"/>
+          <w:szCs w:val="24"/>
+        </w:rPr>
+      </w:pPr>
+      <w:r>
+        <w:rPr>
+          <w:sz w:val="24"/>
+          <w:szCs w:val="24"/>
+        </w:rPr>
+        <w:t>Detect apps on device that will be searched</w:t>
+      </w:r>
+    </w:p>
+    <w:p>
+      <w:pPr>
+        <w:pStyle w:val="ListParagraph"/>
+        <w:numPr>
+          <w:ilvl w:val="0"/>
+          <w:numId w:val="2"/>
+        </w:numPr>
+        <w:tabs>
+          <w:tab w:val="left" w:pos="706"/>
+        </w:tabs>
+        <w:spacing w:before="17" w:line="252" w:lineRule="auto"/>
+        <w:ind w:right="108"/>
+        <w:rPr>
+          <w:sz w:val="24"/>
+          <w:szCs w:val="24"/>
+        </w:rPr>
+      </w:pPr>
+      <w:r>
+        <w:rPr>
+          <w:sz w:val="24"/>
+          <w:szCs w:val="24"/>
+        </w:rPr>
+        <w:t>Suggest to user to download apps that will be searched if not installed</w:t>
       </w:r>
     </w:p>
     <w:p>
@@ -391,9 +1129,24 @@
     </w:p>
     <w:p>
       <w:pPr>
+        <w:pStyle w:val="ListParagraph"/>
+        <w:tabs>
+          <w:tab w:val="left" w:pos="706"/>
+        </w:tabs>
+        <w:spacing w:before="17" w:line="252" w:lineRule="auto"/>
+        <w:ind w:left="720" w:right="108" w:firstLine="0"/>
+        <w:rPr>
+          <w:sz w:val="24"/>
+          <w:szCs w:val="24"/>
+        </w:rPr>
+      </w:pPr>
+    </w:p>
+    <w:p>
+      <w:pPr>
         <w:pStyle w:val="Heading2"/>
       </w:pPr>
       <w:r>
+        <w:lastRenderedPageBreak/>
         <w:t>database schema</w:t>
       </w:r>
     </w:p>
@@ -409,12 +1162,61 @@
           <w:szCs w:val="24"/>
         </w:rPr>
       </w:pPr>
+      <w:r>
+        <w:rPr>
+          <w:noProof/>
+          <w:sz w:val="24"/>
+          <w:szCs w:val="24"/>
+        </w:rPr>
+        <w:drawing>
+          <wp:inline distT="0" distB="0" distL="0" distR="0">
+            <wp:extent cx="7924800" cy="5943600"/>
+            <wp:effectExtent l="0" t="0" r="0" b="0"/>
+            <wp:docPr id="4" name="Picture 4"/>
+            <wp:cNvGraphicFramePr>
+              <a:graphicFrameLocks xmlns:a="http://schemas.openxmlformats.org/drawingml/2006/main" noChangeAspect="1"/>
+            </wp:cNvGraphicFramePr>
+            <a:graphic xmlns:a="http://schemas.openxmlformats.org/drawingml/2006/main">
+              <a:graphicData uri="http://schemas.openxmlformats.org/drawingml/2006/picture">
+                <pic:pic xmlns:pic="http://schemas.openxmlformats.org/drawingml/2006/picture">
+                  <pic:nvPicPr>
+                    <pic:cNvPr id="4" name="Design Idea.jpg"/>
+                    <pic:cNvPicPr/>
+                  </pic:nvPicPr>
+                  <pic:blipFill>
+                    <a:blip r:embed="rId9" cstate="print">
+                      <a:extLst>
+                        <a:ext uri="{28A0092B-C50C-407E-A947-70E740481C1C}">
+                          <a14:useLocalDpi xmlns:a14="http://schemas.microsoft.com/office/drawing/2010/main" val="0"/>
+                        </a:ext>
+                      </a:extLst>
+                    </a:blip>
+                    <a:stretch>
+                      <a:fillRect/>
+                    </a:stretch>
+                  </pic:blipFill>
+                  <pic:spPr>
+                    <a:xfrm rot="16200000">
+                      <a:off x="0" y="0"/>
+                      <a:ext cx="7924800" cy="5943600"/>
+                    </a:xfrm>
+                    <a:prstGeom prst="rect">
+                      <a:avLst/>
+                    </a:prstGeom>
+                  </pic:spPr>
+                </pic:pic>
+              </a:graphicData>
+            </a:graphic>
+          </wp:inline>
+        </w:drawing>
+      </w:r>
     </w:p>
     <w:p>
       <w:pPr>
         <w:pStyle w:val="Heading2"/>
       </w:pPr>
       <w:r>
+        <w:lastRenderedPageBreak/>
         <w:t xml:space="preserve">screen layouts </w:t>
       </w:r>
     </w:p>
@@ -428,10 +1230,7 @@
     </w:p>
     <w:p>
       <w:r>
-        <w:t xml:space="preserve">Relative or grid </w:t>
-      </w:r>
-      <w:r>
-        <w:t>layout</w:t>
+        <w:t>Relative or grid layout</w:t>
       </w:r>
     </w:p>
     <w:p>
@@ -457,10 +1256,7 @@
     </w:p>
     <w:p>
       <w:r>
-        <w:t xml:space="preserve">Linear or relative </w:t>
-      </w:r>
-      <w:r>
-        <w:t>layout</w:t>
+        <w:t>Linear or relative layout</w:t>
       </w:r>
     </w:p>
     <w:p>
@@ -481,7 +1277,6 @@
         <w:pStyle w:val="Heading2"/>
       </w:pPr>
       <w:r>
-        <w:lastRenderedPageBreak/>
         <w:t>screen</w:t>
       </w:r>
       <w:r>
@@ -528,7 +1323,7 @@
                     <pic:cNvPicPr/>
                   </pic:nvPicPr>
                   <pic:blipFill>
-                    <a:blip r:embed="rId6">
+                    <a:blip r:embed="rId10">
                       <a:extLst>
                         <a:ext uri="{28A0092B-C50C-407E-A947-70E740481C1C}">
                           <a14:useLocalDpi xmlns:a14="http://schemas.microsoft.com/office/drawing/2010/main" val="0"/>
@@ -600,7 +1395,7 @@
                     <pic:cNvPicPr/>
                   </pic:nvPicPr>
                   <pic:blipFill>
-                    <a:blip r:embed="rId7">
+                    <a:blip r:embed="rId11">
                       <a:extLst>
                         <a:ext uri="{28A0092B-C50C-407E-A947-70E740481C1C}">
                           <a14:useLocalDpi xmlns:a14="http://schemas.microsoft.com/office/drawing/2010/main" val="0"/>
@@ -629,16 +1424,270 @@
     </w:p>
     <w:p/>
     <w:sectPr>
+      <w:headerReference w:type="even" r:id="rId12"/>
+      <w:headerReference w:type="default" r:id="rId13"/>
+      <w:footerReference w:type="even" r:id="rId14"/>
+      <w:footerReference w:type="default" r:id="rId15"/>
+      <w:headerReference w:type="first" r:id="rId16"/>
+      <w:footerReference w:type="first" r:id="rId17"/>
       <w:pgSz w:w="12240" w:h="15840"/>
       <w:pgMar w:top="1440" w:right="1440" w:bottom="1440" w:left="1440" w:header="720" w:footer="720" w:gutter="0"/>
+      <w:pgNumType w:start="0"/>
       <w:cols w:space="720"/>
+      <w:titlePg/>
+      <w:docGrid w:linePitch="299"/>
     </w:sectPr>
   </w:body>
 </w:document>
 </file>
 
+<file path=word/endnotes.xml><?xml version="1.0" encoding="utf-8"?>
+<w:endnotes xmlns:wpc="http://schemas.microsoft.com/office/word/2010/wordprocessingCanvas" xmlns:mc="http://schemas.openxmlformats.org/markup-compatibility/2006" xmlns:o="urn:schemas-microsoft-com:office:office" xmlns:r="http://schemas.openxmlformats.org/officeDocument/2006/relationships" xmlns:m="http://schemas.openxmlformats.org/officeDocument/2006/math" xmlns:v="urn:schemas-microsoft-com:vml" xmlns:wp14="http://schemas.microsoft.com/office/word/2010/wordprocessingDrawing" xmlns:wp="http://schemas.openxmlformats.org/drawingml/2006/wordprocessingDrawing" xmlns:w10="urn:schemas-microsoft-com:office:word" xmlns:w="http://schemas.openxmlformats.org/wordprocessingml/2006/main" xmlns:w14="http://schemas.microsoft.com/office/word/2010/wordml" xmlns:w15="http://schemas.microsoft.com/office/word/2012/wordml" xmlns:wpg="http://schemas.microsoft.com/office/word/2010/wordprocessingGroup" xmlns:wpi="http://schemas.microsoft.com/office/word/2010/wordprocessingInk" xmlns:wne="http://schemas.microsoft.com/office/word/2006/wordml" xmlns:wps="http://schemas.microsoft.com/office/word/2010/wordprocessingShape" mc:Ignorable="w14 w15 wp14">
+  <w:endnote w:type="separator" w:id="-1">
+    <w:p>
+      <w:pPr>
+        <w:spacing w:after="0" w:line="240" w:lineRule="auto"/>
+      </w:pPr>
+      <w:r>
+        <w:separator/>
+      </w:r>
+    </w:p>
+  </w:endnote>
+  <w:endnote w:type="continuationSeparator" w:id="0">
+    <w:p>
+      <w:pPr>
+        <w:spacing w:after="0" w:line="240" w:lineRule="auto"/>
+      </w:pPr>
+      <w:r>
+        <w:continuationSeparator/>
+      </w:r>
+    </w:p>
+  </w:endnote>
+</w:endnotes>
+</file>
+
+<file path=word/footer1.xml><?xml version="1.0" encoding="utf-8"?>
+<w:ftr xmlns:wpc="http://schemas.microsoft.com/office/word/2010/wordprocessingCanvas" xmlns:mc="http://schemas.openxmlformats.org/markup-compatibility/2006" xmlns:o="urn:schemas-microsoft-com:office:office" xmlns:r="http://schemas.openxmlformats.org/officeDocument/2006/relationships" xmlns:m="http://schemas.openxmlformats.org/officeDocument/2006/math" xmlns:v="urn:schemas-microsoft-com:vml" xmlns:wp14="http://schemas.microsoft.com/office/word/2010/wordprocessingDrawing" xmlns:wp="http://schemas.openxmlformats.org/drawingml/2006/wordprocessingDrawing" xmlns:w10="urn:schemas-microsoft-com:office:word" xmlns:w="http://schemas.openxmlformats.org/wordprocessingml/2006/main" xmlns:w14="http://schemas.microsoft.com/office/word/2010/wordml" xmlns:w15="http://schemas.microsoft.com/office/word/2012/wordml" xmlns:wpg="http://schemas.microsoft.com/office/word/2010/wordprocessingGroup" xmlns:wpi="http://schemas.microsoft.com/office/word/2010/wordprocessingInk" xmlns:wne="http://schemas.microsoft.com/office/word/2006/wordml" xmlns:wps="http://schemas.microsoft.com/office/word/2010/wordprocessingShape" mc:Ignorable="w14 w15 wp14">
+  <w:p>
+    <w:pPr>
+      <w:pStyle w:val="Footer"/>
+    </w:pPr>
+  </w:p>
+</w:ftr>
+</file>
+
+<file path=word/footer2.xml><?xml version="1.0" encoding="utf-8"?>
+<w:ftr xmlns:wpc="http://schemas.microsoft.com/office/word/2010/wordprocessingCanvas" xmlns:mc="http://schemas.openxmlformats.org/markup-compatibility/2006" xmlns:o="urn:schemas-microsoft-com:office:office" xmlns:r="http://schemas.openxmlformats.org/officeDocument/2006/relationships" xmlns:m="http://schemas.openxmlformats.org/officeDocument/2006/math" xmlns:v="urn:schemas-microsoft-com:vml" xmlns:wp14="http://schemas.microsoft.com/office/word/2010/wordprocessingDrawing" xmlns:wp="http://schemas.openxmlformats.org/drawingml/2006/wordprocessingDrawing" xmlns:w10="urn:schemas-microsoft-com:office:word" xmlns:w="http://schemas.openxmlformats.org/wordprocessingml/2006/main" xmlns:w14="http://schemas.microsoft.com/office/word/2010/wordml" xmlns:w15="http://schemas.microsoft.com/office/word/2012/wordml" xmlns:wpg="http://schemas.microsoft.com/office/word/2010/wordprocessingGroup" xmlns:wpi="http://schemas.microsoft.com/office/word/2010/wordprocessingInk" xmlns:wne="http://schemas.microsoft.com/office/word/2006/wordml" xmlns:wps="http://schemas.microsoft.com/office/word/2010/wordprocessingShape" mc:Ignorable="w14 w15 wp14">
+  <w:tbl>
+    <w:tblPr>
+      <w:tblW w:w="5000" w:type="pct"/>
+      <w:jc w:val="right"/>
+      <w:tblCellMar>
+        <w:top w:w="115" w:type="dxa"/>
+        <w:left w:w="115" w:type="dxa"/>
+        <w:bottom w:w="115" w:type="dxa"/>
+        <w:right w:w="115" w:type="dxa"/>
+      </w:tblCellMar>
+      <w:tblLook w:val="04A0" w:firstRow="1" w:lastRow="0" w:firstColumn="1" w:lastColumn="0" w:noHBand="0" w:noVBand="1"/>
+    </w:tblPr>
+    <w:tblGrid>
+      <w:gridCol w:w="8892"/>
+      <w:gridCol w:w="468"/>
+    </w:tblGrid>
+    <w:tr>
+      <w:trPr>
+        <w:jc w:val="right"/>
+      </w:trPr>
+      <w:tc>
+        <w:tcPr>
+          <w:tcW w:w="4795" w:type="dxa"/>
+          <w:vAlign w:val="center"/>
+        </w:tcPr>
+        <w:bookmarkStart w:id="0" w:name="_GoBack" w:displacedByCustomXml="next"/>
+        <w:bookmarkEnd w:id="0" w:displacedByCustomXml="next"/>
+        <w:sdt>
+          <w:sdtPr>
+            <w:rPr>
+              <w:caps/>
+              <w:color w:val="000000" w:themeColor="text1"/>
+            </w:rPr>
+            <w:alias w:val="Author"/>
+            <w:tag w:val=""/>
+            <w:id w:val="1534539408"/>
+            <w:placeholder>
+              <w:docPart w:val="1F65F2437EB54004B2987497BACADC38"/>
+            </w:placeholder>
+            <w:dataBinding w:prefixMappings="xmlns:ns0='http://purl.org/dc/elements/1.1/' xmlns:ns1='http://schemas.openxmlformats.org/package/2006/metadata/core-properties' " w:xpath="/ns1:coreProperties[1]/ns0:creator[1]" w:storeItemID="{6C3C8BC8-F283-45AE-878A-BAB7291924A1}"/>
+            <w:text/>
+          </w:sdtPr>
+          <w:sdtContent>
+            <w:p>
+              <w:pPr>
+                <w:pStyle w:val="Header"/>
+                <w:jc w:val="right"/>
+                <w:rPr>
+                  <w:caps/>
+                  <w:color w:val="000000" w:themeColor="text1"/>
+                </w:rPr>
+              </w:pPr>
+              <w:r>
+                <w:rPr>
+                  <w:caps/>
+                  <w:color w:val="000000" w:themeColor="text1"/>
+                </w:rPr>
+                <w:t>Caleb Larson and Lydia Doza</w:t>
+              </w:r>
+            </w:p>
+          </w:sdtContent>
+        </w:sdt>
+      </w:tc>
+      <w:tc>
+        <w:tcPr>
+          <w:tcW w:w="250" w:type="pct"/>
+          <w:shd w:val="clear" w:color="auto" w:fill="ED7D31" w:themeFill="accent2"/>
+          <w:vAlign w:val="center"/>
+        </w:tcPr>
+        <w:p>
+          <w:pPr>
+            <w:pStyle w:val="Footer"/>
+            <w:tabs>
+              <w:tab w:val="clear" w:pos="4680"/>
+              <w:tab w:val="clear" w:pos="9360"/>
+            </w:tabs>
+            <w:jc w:val="center"/>
+            <w:rPr>
+              <w:color w:val="FFFFFF" w:themeColor="background1"/>
+            </w:rPr>
+          </w:pPr>
+          <w:r>
+            <w:rPr>
+              <w:color w:val="FFFFFF" w:themeColor="background1"/>
+            </w:rPr>
+            <w:fldChar w:fldCharType="begin"/>
+          </w:r>
+          <w:r>
+            <w:rPr>
+              <w:color w:val="FFFFFF" w:themeColor="background1"/>
+            </w:rPr>
+            <w:instrText xml:space="preserve"> PAGE   \* MERGEFORMAT </w:instrText>
+          </w:r>
+          <w:r>
+            <w:rPr>
+              <w:color w:val="FFFFFF" w:themeColor="background1"/>
+            </w:rPr>
+            <w:fldChar w:fldCharType="separate"/>
+          </w:r>
+          <w:r>
+            <w:rPr>
+              <w:noProof/>
+              <w:color w:val="FFFFFF" w:themeColor="background1"/>
+            </w:rPr>
+            <w:t>1</w:t>
+          </w:r>
+          <w:r>
+            <w:rPr>
+              <w:noProof/>
+              <w:color w:val="FFFFFF" w:themeColor="background1"/>
+            </w:rPr>
+            <w:fldChar w:fldCharType="end"/>
+          </w:r>
+        </w:p>
+      </w:tc>
+    </w:tr>
+  </w:tbl>
+  <w:p>
+    <w:pPr>
+      <w:pStyle w:val="Footer"/>
+    </w:pPr>
+  </w:p>
+</w:ftr>
+</file>
+
+<file path=word/footer3.xml><?xml version="1.0" encoding="utf-8"?>
+<w:ftr xmlns:wpc="http://schemas.microsoft.com/office/word/2010/wordprocessingCanvas" xmlns:mc="http://schemas.openxmlformats.org/markup-compatibility/2006" xmlns:o="urn:schemas-microsoft-com:office:office" xmlns:r="http://schemas.openxmlformats.org/officeDocument/2006/relationships" xmlns:m="http://schemas.openxmlformats.org/officeDocument/2006/math" xmlns:v="urn:schemas-microsoft-com:vml" xmlns:wp14="http://schemas.microsoft.com/office/word/2010/wordprocessingDrawing" xmlns:wp="http://schemas.openxmlformats.org/drawingml/2006/wordprocessingDrawing" xmlns:w10="urn:schemas-microsoft-com:office:word" xmlns:w="http://schemas.openxmlformats.org/wordprocessingml/2006/main" xmlns:w14="http://schemas.microsoft.com/office/word/2010/wordml" xmlns:w15="http://schemas.microsoft.com/office/word/2012/wordml" xmlns:wpg="http://schemas.microsoft.com/office/word/2010/wordprocessingGroup" xmlns:wpi="http://schemas.microsoft.com/office/word/2010/wordprocessingInk" xmlns:wne="http://schemas.microsoft.com/office/word/2006/wordml" xmlns:wps="http://schemas.microsoft.com/office/word/2010/wordprocessingShape" mc:Ignorable="w14 w15 wp14">
+  <w:p>
+    <w:pPr>
+      <w:pStyle w:val="Footer"/>
+    </w:pPr>
+  </w:p>
+</w:ftr>
+</file>
+
+<file path=word/footnotes.xml><?xml version="1.0" encoding="utf-8"?>
+<w:footnotes xmlns:wpc="http://schemas.microsoft.com/office/word/2010/wordprocessingCanvas" xmlns:mc="http://schemas.openxmlformats.org/markup-compatibility/2006" xmlns:o="urn:schemas-microsoft-com:office:office" xmlns:r="http://schemas.openxmlformats.org/officeDocument/2006/relationships" xmlns:m="http://schemas.openxmlformats.org/officeDocument/2006/math" xmlns:v="urn:schemas-microsoft-com:vml" xmlns:wp14="http://schemas.microsoft.com/office/word/2010/wordprocessingDrawing" xmlns:wp="http://schemas.openxmlformats.org/drawingml/2006/wordprocessingDrawing" xmlns:w10="urn:schemas-microsoft-com:office:word" xmlns:w="http://schemas.openxmlformats.org/wordprocessingml/2006/main" xmlns:w14="http://schemas.microsoft.com/office/word/2010/wordml" xmlns:w15="http://schemas.microsoft.com/office/word/2012/wordml" xmlns:wpg="http://schemas.microsoft.com/office/word/2010/wordprocessingGroup" xmlns:wpi="http://schemas.microsoft.com/office/word/2010/wordprocessingInk" xmlns:wne="http://schemas.microsoft.com/office/word/2006/wordml" xmlns:wps="http://schemas.microsoft.com/office/word/2010/wordprocessingShape" mc:Ignorable="w14 w15 wp14">
+  <w:footnote w:type="separator" w:id="-1">
+    <w:p>
+      <w:pPr>
+        <w:spacing w:after="0" w:line="240" w:lineRule="auto"/>
+      </w:pPr>
+      <w:r>
+        <w:separator/>
+      </w:r>
+    </w:p>
+  </w:footnote>
+  <w:footnote w:type="continuationSeparator" w:id="0">
+    <w:p>
+      <w:pPr>
+        <w:spacing w:after="0" w:line="240" w:lineRule="auto"/>
+      </w:pPr>
+      <w:r>
+        <w:continuationSeparator/>
+      </w:r>
+    </w:p>
+  </w:footnote>
+</w:footnotes>
+</file>
+
+<file path=word/header1.xml><?xml version="1.0" encoding="utf-8"?>
+<w:hdr xmlns:wpc="http://schemas.microsoft.com/office/word/2010/wordprocessingCanvas" xmlns:mc="http://schemas.openxmlformats.org/markup-compatibility/2006" xmlns:o="urn:schemas-microsoft-com:office:office" xmlns:r="http://schemas.openxmlformats.org/officeDocument/2006/relationships" xmlns:m="http://schemas.openxmlformats.org/officeDocument/2006/math" xmlns:v="urn:schemas-microsoft-com:vml" xmlns:wp14="http://schemas.microsoft.com/office/word/2010/wordprocessingDrawing" xmlns:wp="http://schemas.openxmlformats.org/drawingml/2006/wordprocessingDrawing" xmlns:w10="urn:schemas-microsoft-com:office:word" xmlns:w="http://schemas.openxmlformats.org/wordprocessingml/2006/main" xmlns:w14="http://schemas.microsoft.com/office/word/2010/wordml" xmlns:w15="http://schemas.microsoft.com/office/word/2012/wordml" xmlns:wpg="http://schemas.microsoft.com/office/word/2010/wordprocessingGroup" xmlns:wpi="http://schemas.microsoft.com/office/word/2010/wordprocessingInk" xmlns:wne="http://schemas.microsoft.com/office/word/2006/wordml" xmlns:wps="http://schemas.microsoft.com/office/word/2010/wordprocessingShape" mc:Ignorable="w14 w15 wp14">
+  <w:p>
+    <w:pPr>
+      <w:pStyle w:val="Header"/>
+    </w:pPr>
+  </w:p>
+</w:hdr>
+</file>
+
+<file path=word/header2.xml><?xml version="1.0" encoding="utf-8"?>
+<w:hdr xmlns:wpc="http://schemas.microsoft.com/office/word/2010/wordprocessingCanvas" xmlns:mc="http://schemas.openxmlformats.org/markup-compatibility/2006" xmlns:o="urn:schemas-microsoft-com:office:office" xmlns:r="http://schemas.openxmlformats.org/officeDocument/2006/relationships" xmlns:m="http://schemas.openxmlformats.org/officeDocument/2006/math" xmlns:v="urn:schemas-microsoft-com:vml" xmlns:wp14="http://schemas.microsoft.com/office/word/2010/wordprocessingDrawing" xmlns:wp="http://schemas.openxmlformats.org/drawingml/2006/wordprocessingDrawing" xmlns:w10="urn:schemas-microsoft-com:office:word" xmlns:w="http://schemas.openxmlformats.org/wordprocessingml/2006/main" xmlns:w14="http://schemas.microsoft.com/office/word/2010/wordml" xmlns:w15="http://schemas.microsoft.com/office/word/2012/wordml" xmlns:wpg="http://schemas.microsoft.com/office/word/2010/wordprocessingGroup" xmlns:wpi="http://schemas.microsoft.com/office/word/2010/wordprocessingInk" xmlns:wne="http://schemas.microsoft.com/office/word/2006/wordml" xmlns:wps="http://schemas.microsoft.com/office/word/2010/wordprocessingShape" mc:Ignorable="w14 w15 wp14">
+  <w:p>
+    <w:pPr>
+      <w:pStyle w:val="Header"/>
+    </w:pPr>
+    <w:r>
+      <w:t>Android Development</w:t>
+    </w:r>
+    <w:r>
+      <w:ptab w:relativeTo="margin" w:alignment="center" w:leader="none"/>
+    </w:r>
+    <w:r>
+      <w:t>Team 6</w:t>
+    </w:r>
+    <w:r>
+      <w:ptab w:relativeTo="margin" w:alignment="right" w:leader="none"/>
+    </w:r>
+    <w:r>
+      <w:t xml:space="preserve">Project </w:t>
+    </w:r>
+    <w:r>
+      <w:t>Requirements</w:t>
+    </w:r>
+  </w:p>
+</w:hdr>
+</file>
+
+<file path=word/header3.xml><?xml version="1.0" encoding="utf-8"?>
+<w:hdr xmlns:wpc="http://schemas.microsoft.com/office/word/2010/wordprocessingCanvas" xmlns:mc="http://schemas.openxmlformats.org/markup-compatibility/2006" xmlns:o="urn:schemas-microsoft-com:office:office" xmlns:r="http://schemas.openxmlformats.org/officeDocument/2006/relationships" xmlns:m="http://schemas.openxmlformats.org/officeDocument/2006/math" xmlns:v="urn:schemas-microsoft-com:vml" xmlns:wp14="http://schemas.microsoft.com/office/word/2010/wordprocessingDrawing" xmlns:wp="http://schemas.openxmlformats.org/drawingml/2006/wordprocessingDrawing" xmlns:w10="urn:schemas-microsoft-com:office:word" xmlns:w="http://schemas.openxmlformats.org/wordprocessingml/2006/main" xmlns:w14="http://schemas.microsoft.com/office/word/2010/wordml" xmlns:w15="http://schemas.microsoft.com/office/word/2012/wordml" xmlns:wpg="http://schemas.microsoft.com/office/word/2010/wordprocessingGroup" xmlns:wpi="http://schemas.microsoft.com/office/word/2010/wordprocessingInk" xmlns:wne="http://schemas.microsoft.com/office/word/2006/wordml" xmlns:wps="http://schemas.microsoft.com/office/word/2010/wordprocessingShape" mc:Ignorable="w14 w15 wp14">
+  <w:p>
+    <w:pPr>
+      <w:pStyle w:val="Header"/>
+    </w:pPr>
+  </w:p>
+</w:hdr>
+</file>
+
 <file path=word/numbering.xml><?xml version="1.0" encoding="utf-8"?>
-<w:numbering xmlns:wpc="http://schemas.microsoft.com/office/word/2010/wordprocessingCanvas" xmlns:cx="http://schemas.microsoft.com/office/drawing/2014/chartex" xmlns:cx1="http://schemas.microsoft.com/office/drawing/2015/9/8/chartex" xmlns:cx2="http://schemas.microsoft.com/office/drawing/2015/10/21/chartex" xmlns:mc="http://schemas.openxmlformats.org/markup-compatibility/2006" xmlns:o="urn:schemas-microsoft-com:office:office" xmlns:r="http://schemas.openxmlformats.org/officeDocument/2006/relationships" xmlns:m="http://schemas.openxmlformats.org/officeDocument/2006/math" xmlns:v="urn:schemas-microsoft-com:vml" xmlns:wp14="http://schemas.microsoft.com/office/word/2010/wordprocessingDrawing" xmlns:wp="http://schemas.openxmlformats.org/drawingml/2006/wordprocessingDrawing" xmlns:w10="urn:schemas-microsoft-com:office:word" xmlns:w="http://schemas.openxmlformats.org/wordprocessingml/2006/main" xmlns:w14="http://schemas.microsoft.com/office/word/2010/wordml" xmlns:w15="http://schemas.microsoft.com/office/word/2012/wordml" xmlns:w16se="http://schemas.microsoft.com/office/word/2015/wordml/symex" xmlns:wpg="http://schemas.microsoft.com/office/word/2010/wordprocessingGroup" xmlns:wpi="http://schemas.microsoft.com/office/word/2010/wordprocessingInk" xmlns:wne="http://schemas.microsoft.com/office/word/2006/wordml" xmlns:wps="http://schemas.microsoft.com/office/word/2010/wordprocessingShape" mc:Ignorable="w14 w15 w16se wp14">
+<w:numbering xmlns:wpc="http://schemas.microsoft.com/office/word/2010/wordprocessingCanvas" xmlns:mc="http://schemas.openxmlformats.org/markup-compatibility/2006" xmlns:o="urn:schemas-microsoft-com:office:office" xmlns:r="http://schemas.openxmlformats.org/officeDocument/2006/relationships" xmlns:m="http://schemas.openxmlformats.org/officeDocument/2006/math" xmlns:v="urn:schemas-microsoft-com:vml" xmlns:wp14="http://schemas.microsoft.com/office/word/2010/wordprocessingDrawing" xmlns:wp="http://schemas.openxmlformats.org/drawingml/2006/wordprocessingDrawing" xmlns:w10="urn:schemas-microsoft-com:office:word" xmlns:w="http://schemas.openxmlformats.org/wordprocessingml/2006/main" xmlns:w14="http://schemas.microsoft.com/office/word/2010/wordml" xmlns:w15="http://schemas.microsoft.com/office/word/2012/wordml" xmlns:wpg="http://schemas.microsoft.com/office/word/2010/wordprocessingGroup" xmlns:wpi="http://schemas.microsoft.com/office/word/2010/wordprocessingInk" xmlns:wne="http://schemas.microsoft.com/office/word/2006/wordml" xmlns:wps="http://schemas.microsoft.com/office/word/2010/wordprocessingShape" mc:Ignorable="w14 w15 wp14">
   <w:abstractNum w:abstractNumId="0" w15:restartNumberingAfterBreak="0">
     <w:nsid w:val="57A8151E"/>
     <w:multiLevelType w:val="hybridMultilevel"/>
@@ -762,7 +1811,7 @@
         <w:rFonts w:ascii="Symbol" w:hAnsi="Symbol" w:hint="default"/>
       </w:rPr>
     </w:lvl>
-    <w:lvl w:ilvl="1" w:tplc="04090003" w:tentative="1">
+    <w:lvl w:ilvl="1" w:tplc="04090003">
       <w:start w:val="1"/>
       <w:numFmt w:val="bullet"/>
       <w:lvlText w:val="o"/>
@@ -869,7 +1918,7 @@
 </file>
 
 <file path=word/styles.xml><?xml version="1.0" encoding="utf-8"?>
-<w:styles xmlns:mc="http://schemas.openxmlformats.org/markup-compatibility/2006" xmlns:r="http://schemas.openxmlformats.org/officeDocument/2006/relationships" xmlns:w="http://schemas.openxmlformats.org/wordprocessingml/2006/main" xmlns:w14="http://schemas.microsoft.com/office/word/2010/wordml" xmlns:w15="http://schemas.microsoft.com/office/word/2012/wordml" xmlns:w16se="http://schemas.microsoft.com/office/word/2015/wordml/symex" mc:Ignorable="w14 w15 w16se">
+<w:styles xmlns:mc="http://schemas.openxmlformats.org/markup-compatibility/2006" xmlns:r="http://schemas.openxmlformats.org/officeDocument/2006/relationships" xmlns:w="http://schemas.openxmlformats.org/wordprocessingml/2006/main" xmlns:w14="http://schemas.microsoft.com/office/word/2010/wordml" xmlns:w15="http://schemas.microsoft.com/office/word/2012/wordml" mc:Ignorable="w14 w15">
   <w:docDefaults>
     <w:rPrDefault>
       <w:rPr>
@@ -885,7 +1934,7 @@
       </w:pPr>
     </w:pPrDefault>
   </w:docDefaults>
-  <w:latentStyles w:defLockedState="0" w:defUIPriority="99" w:defSemiHidden="0" w:defUnhideWhenUsed="0" w:defQFormat="0" w:count="372">
+  <w:latentStyles w:defLockedState="0" w:defUIPriority="99" w:defSemiHidden="0" w:defUnhideWhenUsed="0" w:defQFormat="0" w:count="371">
     <w:lsdException w:name="Normal" w:uiPriority="0" w:qFormat="1"/>
     <w:lsdException w:name="heading 1" w:uiPriority="9" w:qFormat="1"/>
     <w:lsdException w:name="heading 2" w:semiHidden="1" w:uiPriority="9" w:unhideWhenUsed="1" w:qFormat="1"/>
@@ -1257,7 +2306,6 @@
     <w:lsdException w:name="List Table 5 Dark Accent 6" w:uiPriority="50"/>
     <w:lsdException w:name="List Table 6 Colorful Accent 6" w:uiPriority="51"/>
     <w:lsdException w:name="List Table 7 Colorful Accent 6" w:uiPriority="52"/>
-    <w:lsdException w:name="Mention" w:semiHidden="1" w:unhideWhenUsed="1"/>
   </w:latentStyles>
   <w:style w:type="paragraph" w:default="1" w:styleId="Normal">
     <w:name w:val="Normal"/>
@@ -1411,7 +2459,640 @@
       <w:szCs w:val="24"/>
     </w:rPr>
   </w:style>
+  <w:style w:type="paragraph" w:styleId="Header">
+    <w:name w:val="header"/>
+    <w:basedOn w:val="Normal"/>
+    <w:link w:val="HeaderChar"/>
+    <w:uiPriority w:val="99"/>
+    <w:unhideWhenUsed/>
+    <w:rsid w:val="00B61DD8"/>
+    <w:pPr>
+      <w:tabs>
+        <w:tab w:val="center" w:pos="4680"/>
+        <w:tab w:val="right" w:pos="9360"/>
+      </w:tabs>
+      <w:spacing w:after="0" w:line="240" w:lineRule="auto"/>
+    </w:pPr>
+  </w:style>
+  <w:style w:type="character" w:customStyle="1" w:styleId="HeaderChar">
+    <w:name w:val="Header Char"/>
+    <w:basedOn w:val="DefaultParagraphFont"/>
+    <w:link w:val="Header"/>
+    <w:uiPriority w:val="99"/>
+    <w:rsid w:val="00B61DD8"/>
+  </w:style>
+  <w:style w:type="paragraph" w:styleId="Footer">
+    <w:name w:val="footer"/>
+    <w:basedOn w:val="Normal"/>
+    <w:link w:val="FooterChar"/>
+    <w:uiPriority w:val="99"/>
+    <w:unhideWhenUsed/>
+    <w:rsid w:val="00B61DD8"/>
+    <w:pPr>
+      <w:tabs>
+        <w:tab w:val="center" w:pos="4680"/>
+        <w:tab w:val="right" w:pos="9360"/>
+      </w:tabs>
+      <w:spacing w:after="0" w:line="240" w:lineRule="auto"/>
+    </w:pPr>
+  </w:style>
+  <w:style w:type="character" w:customStyle="1" w:styleId="FooterChar">
+    <w:name w:val="Footer Char"/>
+    <w:basedOn w:val="DefaultParagraphFont"/>
+    <w:link w:val="Footer"/>
+    <w:uiPriority w:val="99"/>
+    <w:rsid w:val="00B61DD8"/>
+  </w:style>
+  <w:style w:type="paragraph" w:styleId="NoSpacing">
+    <w:name w:val="No Spacing"/>
+    <w:link w:val="NoSpacingChar"/>
+    <w:uiPriority w:val="1"/>
+    <w:qFormat/>
+    <w:rsid w:val="00706E6E"/>
+    <w:pPr>
+      <w:spacing w:after="0" w:line="240" w:lineRule="auto"/>
+    </w:pPr>
+    <w:rPr>
+      <w:rFonts w:eastAsiaTheme="minorEastAsia"/>
+    </w:rPr>
+  </w:style>
+  <w:style w:type="character" w:customStyle="1" w:styleId="NoSpacingChar">
+    <w:name w:val="No Spacing Char"/>
+    <w:basedOn w:val="DefaultParagraphFont"/>
+    <w:link w:val="NoSpacing"/>
+    <w:uiPriority w:val="1"/>
+    <w:rsid w:val="00706E6E"/>
+    <w:rPr>
+      <w:rFonts w:eastAsiaTheme="minorEastAsia"/>
+    </w:rPr>
+  </w:style>
 </w:styles>
+</file>
+
+<file path=word/glossary/document.xml><?xml version="1.0" encoding="utf-8"?>
+<w:glossaryDocument xmlns:wpc="http://schemas.microsoft.com/office/word/2010/wordprocessingCanvas" xmlns:mc="http://schemas.openxmlformats.org/markup-compatibility/2006" xmlns:o="urn:schemas-microsoft-com:office:office" xmlns:r="http://schemas.openxmlformats.org/officeDocument/2006/relationships" xmlns:m="http://schemas.openxmlformats.org/officeDocument/2006/math" xmlns:v="urn:schemas-microsoft-com:vml" xmlns:wp14="http://schemas.microsoft.com/office/word/2010/wordprocessingDrawing" xmlns:wp="http://schemas.openxmlformats.org/drawingml/2006/wordprocessingDrawing" xmlns:w10="urn:schemas-microsoft-com:office:word" xmlns:w="http://schemas.openxmlformats.org/wordprocessingml/2006/main" xmlns:w14="http://schemas.microsoft.com/office/word/2010/wordml" xmlns:w15="http://schemas.microsoft.com/office/word/2012/wordml" xmlns:wpg="http://schemas.microsoft.com/office/word/2010/wordprocessingGroup" xmlns:wpi="http://schemas.microsoft.com/office/word/2010/wordprocessingInk" xmlns:wne="http://schemas.microsoft.com/office/word/2006/wordml" xmlns:wps="http://schemas.microsoft.com/office/word/2010/wordprocessingShape" mc:Ignorable="w14 w15 wp14">
+  <w:docParts>
+    <w:docPart>
+      <w:docPartPr>
+        <w:name w:val="1F65F2437EB54004B2987497BACADC38"/>
+        <w:category>
+          <w:name w:val="General"/>
+          <w:gallery w:val="placeholder"/>
+        </w:category>
+        <w:types>
+          <w:type w:val="bbPlcHdr"/>
+        </w:types>
+        <w:behaviors>
+          <w:behavior w:val="content"/>
+        </w:behaviors>
+        <w:guid w:val="{8D33E22D-48AC-4B4A-A88F-C66640992EC9}"/>
+      </w:docPartPr>
+      <w:docPartBody>
+        <w:p>
+          <w:pPr>
+            <w:pStyle w:val="1F65F2437EB54004B2987497BACADC38"/>
+          </w:pPr>
+          <w:r>
+            <w:rPr>
+              <w:caps/>
+              <w:color w:val="FFFFFF" w:themeColor="background1"/>
+            </w:rPr>
+            <w:t>[Author Name]</w:t>
+          </w:r>
+        </w:p>
+      </w:docPartBody>
+    </w:docPart>
+  </w:docParts>
+</w:glossaryDocument>
+</file>
+
+<file path=word/glossary/fontTable.xml><?xml version="1.0" encoding="utf-8"?>
+<w:fonts xmlns:mc="http://schemas.openxmlformats.org/markup-compatibility/2006" xmlns:r="http://schemas.openxmlformats.org/officeDocument/2006/relationships" xmlns:w="http://schemas.openxmlformats.org/wordprocessingml/2006/main" xmlns:w14="http://schemas.microsoft.com/office/word/2010/wordml" xmlns:w15="http://schemas.microsoft.com/office/word/2012/wordml" mc:Ignorable="w14 w15">
+  <w:font w:name="Times New Roman">
+    <w:panose1 w:val="02020603050405020304"/>
+    <w:charset w:val="00"/>
+    <w:family w:val="roman"/>
+    <w:pitch w:val="variable"/>
+    <w:sig w:usb0="E0002EFF" w:usb1="C0007843" w:usb2="00000009" w:usb3="00000000" w:csb0="000001FF" w:csb1="00000000"/>
+  </w:font>
+  <w:font w:name="Symbol">
+    <w:panose1 w:val="05050102010706020507"/>
+    <w:charset w:val="02"/>
+    <w:family w:val="roman"/>
+    <w:pitch w:val="variable"/>
+    <w:sig w:usb0="00000000" w:usb1="10000000" w:usb2="00000000" w:usb3="00000000" w:csb0="80000000" w:csb1="00000000"/>
+  </w:font>
+  <w:font w:name="Courier New">
+    <w:panose1 w:val="02070309020205020404"/>
+    <w:charset w:val="00"/>
+    <w:family w:val="modern"/>
+    <w:pitch w:val="fixed"/>
+    <w:sig w:usb0="E0002EFF" w:usb1="C0007843" w:usb2="00000009" w:usb3="00000000" w:csb0="000001FF" w:csb1="00000000"/>
+  </w:font>
+  <w:font w:name="Wingdings">
+    <w:panose1 w:val="05000000000000000000"/>
+    <w:charset w:val="02"/>
+    <w:family w:val="auto"/>
+    <w:pitch w:val="variable"/>
+    <w:sig w:usb0="00000000" w:usb1="10000000" w:usb2="00000000" w:usb3="00000000" w:csb0="80000000" w:csb1="00000000"/>
+  </w:font>
+  <w:font w:name="Calibri">
+    <w:panose1 w:val="020F0502020204030204"/>
+    <w:charset w:val="00"/>
+    <w:family w:val="swiss"/>
+    <w:pitch w:val="variable"/>
+    <w:sig w:usb0="E00002FF" w:usb1="4000ACFF" w:usb2="00000001" w:usb3="00000000" w:csb0="0000019F" w:csb1="00000000"/>
+  </w:font>
+  <w:font w:name="Calibri Light">
+    <w:panose1 w:val="020F0302020204030204"/>
+    <w:charset w:val="00"/>
+    <w:family w:val="swiss"/>
+    <w:pitch w:val="variable"/>
+    <w:sig w:usb0="A00002EF" w:usb1="4000207B" w:usb2="00000000" w:usb3="00000000" w:csb0="0000019F" w:csb1="00000000"/>
+  </w:font>
+</w:fonts>
+</file>
+
+<file path=word/glossary/settings.xml><?xml version="1.0" encoding="utf-8"?>
+<w:settings xmlns:mc="http://schemas.openxmlformats.org/markup-compatibility/2006" xmlns:o="urn:schemas-microsoft-com:office:office" xmlns:r="http://schemas.openxmlformats.org/officeDocument/2006/relationships" xmlns:m="http://schemas.openxmlformats.org/officeDocument/2006/math" xmlns:v="urn:schemas-microsoft-com:vml" xmlns:w10="urn:schemas-microsoft-com:office:word" xmlns:w="http://schemas.openxmlformats.org/wordprocessingml/2006/main" xmlns:w14="http://schemas.microsoft.com/office/word/2010/wordml" xmlns:w15="http://schemas.microsoft.com/office/word/2012/wordml" xmlns:sl="http://schemas.openxmlformats.org/schemaLibrary/2006/main" mc:Ignorable="w14 w15">
+  <w:view w:val="normal"/>
+  <w:defaultTabStop w:val="720"/>
+  <w:characterSpacingControl w:val="doNotCompress"/>
+  <w:compat>
+    <w:useFELayout/>
+    <w:compatSetting w:name="compatibilityMode" w:uri="http://schemas.microsoft.com/office/word" w:val="15"/>
+    <w:compatSetting w:name="overrideTableStyleFontSizeAndJustification" w:uri="http://schemas.microsoft.com/office/word" w:val="1"/>
+    <w:compatSetting w:name="enableOpenTypeFeatures" w:uri="http://schemas.microsoft.com/office/word" w:val="1"/>
+    <w:compatSetting w:name="doNotFlipMirrorIndents" w:uri="http://schemas.microsoft.com/office/word" w:val="1"/>
+    <w:compatSetting w:name="differentiateMultirowTableHeaders" w:uri="http://schemas.microsoft.com/office/word" w:val="1"/>
+  </w:compat>
+  <w:rsids>
+    <w:rsidRoot w:val="00393921"/>
+    <w:rsid w:val="00393921"/>
+    <w:rsid w:val="008565E8"/>
+  </w:rsids>
+  <m:mathPr>
+    <m:mathFont m:val="Cambria Math"/>
+    <m:brkBin m:val="before"/>
+    <m:brkBinSub m:val="--"/>
+    <m:smallFrac m:val="0"/>
+    <m:dispDef/>
+    <m:lMargin m:val="0"/>
+    <m:rMargin m:val="0"/>
+    <m:defJc m:val="centerGroup"/>
+    <m:wrapIndent m:val="1440"/>
+    <m:intLim m:val="subSup"/>
+    <m:naryLim m:val="undOvr"/>
+  </m:mathPr>
+  <w:themeFontLang w:val="en-US"/>
+  <w:clrSchemeMapping w:bg1="light1" w:t1="dark1" w:bg2="light2" w:t2="dark2" w:accent1="accent1" w:accent2="accent2" w:accent3="accent3" w:accent4="accent4" w:accent5="accent5" w:accent6="accent6" w:hyperlink="hyperlink" w:followedHyperlink="followedHyperlink"/>
+  <w:decimalSymbol w:val="."/>
+  <w:listSeparator w:val=","/>
+  <w15:chartTrackingRefBased/>
+</w:settings>
+</file>
+
+<file path=word/glossary/styles.xml><?xml version="1.0" encoding="utf-8"?>
+<w:styles xmlns:mc="http://schemas.openxmlformats.org/markup-compatibility/2006" xmlns:r="http://schemas.openxmlformats.org/officeDocument/2006/relationships" xmlns:w="http://schemas.openxmlformats.org/wordprocessingml/2006/main" xmlns:w14="http://schemas.microsoft.com/office/word/2010/wordml" xmlns:w15="http://schemas.microsoft.com/office/word/2012/wordml" mc:Ignorable="w14 w15">
+  <w:docDefaults>
+    <w:rPrDefault>
+      <w:rPr>
+        <w:rFonts w:asciiTheme="minorHAnsi" w:eastAsiaTheme="minorEastAsia" w:hAnsiTheme="minorHAnsi" w:cstheme="minorBidi"/>
+        <w:sz w:val="22"/>
+        <w:szCs w:val="22"/>
+        <w:lang w:val="en-US" w:eastAsia="en-US" w:bidi="ar-SA"/>
+      </w:rPr>
+    </w:rPrDefault>
+    <w:pPrDefault>
+      <w:pPr>
+        <w:spacing w:after="160" w:line="259" w:lineRule="auto"/>
+      </w:pPr>
+    </w:pPrDefault>
+  </w:docDefaults>
+  <w:latentStyles w:defLockedState="0" w:defUIPriority="99" w:defSemiHidden="0" w:defUnhideWhenUsed="0" w:defQFormat="0" w:count="371">
+    <w:lsdException w:name="Normal" w:uiPriority="0" w:qFormat="1"/>
+    <w:lsdException w:name="heading 1" w:uiPriority="9" w:qFormat="1"/>
+    <w:lsdException w:name="heading 2" w:semiHidden="1" w:uiPriority="9" w:unhideWhenUsed="1" w:qFormat="1"/>
+    <w:lsdException w:name="heading 3" w:semiHidden="1" w:uiPriority="9" w:unhideWhenUsed="1" w:qFormat="1"/>
+    <w:lsdException w:name="heading 4" w:semiHidden="1" w:uiPriority="9" w:unhideWhenUsed="1" w:qFormat="1"/>
+    <w:lsdException w:name="heading 5" w:semiHidden="1" w:uiPriority="9" w:unhideWhenUsed="1" w:qFormat="1"/>
+    <w:lsdException w:name="heading 6" w:semiHidden="1" w:uiPriority="9" w:unhideWhenUsed="1" w:qFormat="1"/>
+    <w:lsdException w:name="heading 7" w:semiHidden="1" w:uiPriority="9" w:unhideWhenUsed="1" w:qFormat="1"/>
+    <w:lsdException w:name="heading 8" w:semiHidden="1" w:uiPriority="9" w:unhideWhenUsed="1" w:qFormat="1"/>
+    <w:lsdException w:name="heading 9" w:semiHidden="1" w:uiPriority="9" w:unhideWhenUsed="1" w:qFormat="1"/>
+    <w:lsdException w:name="index 1" w:semiHidden="1" w:unhideWhenUsed="1"/>
+    <w:lsdException w:name="index 2" w:semiHidden="1" w:unhideWhenUsed="1"/>
+    <w:lsdException w:name="index 3" w:semiHidden="1" w:unhideWhenUsed="1"/>
+    <w:lsdException w:name="index 4" w:semiHidden="1" w:unhideWhenUsed="1"/>
+    <w:lsdException w:name="index 5" w:semiHidden="1" w:unhideWhenUsed="1"/>
+    <w:lsdException w:name="index 6" w:semiHidden="1" w:unhideWhenUsed="1"/>
+    <w:lsdException w:name="index 7" w:semiHidden="1" w:unhideWhenUsed="1"/>
+    <w:lsdException w:name="index 8" w:semiHidden="1" w:unhideWhenUsed="1"/>
+    <w:lsdException w:name="index 9" w:semiHidden="1" w:unhideWhenUsed="1"/>
+    <w:lsdException w:name="toc 1" w:semiHidden="1" w:uiPriority="39" w:unhideWhenUsed="1"/>
+    <w:lsdException w:name="toc 2" w:semiHidden="1" w:uiPriority="39" w:unhideWhenUsed="1"/>
+    <w:lsdException w:name="toc 3" w:semiHidden="1" w:uiPriority="39" w:unhideWhenUsed="1"/>
+    <w:lsdException w:name="toc 4" w:semiHidden="1" w:uiPriority="39" w:unhideWhenUsed="1"/>
+    <w:lsdException w:name="toc 5" w:semiHidden="1" w:uiPriority="39" w:unhideWhenUsed="1"/>
+    <w:lsdException w:name="toc 6" w:semiHidden="1" w:uiPriority="39" w:unhideWhenUsed="1"/>
+    <w:lsdException w:name="toc 7" w:semiHidden="1" w:uiPriority="39" w:unhideWhenUsed="1"/>
+    <w:lsdException w:name="toc 8" w:semiHidden="1" w:uiPriority="39" w:unhideWhenUsed="1"/>
+    <w:lsdException w:name="toc 9" w:semiHidden="1" w:uiPriority="39" w:unhideWhenUsed="1"/>
+    <w:lsdException w:name="Normal Indent" w:semiHidden="1" w:unhideWhenUsed="1"/>
+    <w:lsdException w:name="footnote text" w:semiHidden="1" w:unhideWhenUsed="1"/>
+    <w:lsdException w:name="annotation text" w:semiHidden="1" w:unhideWhenUsed="1"/>
+    <w:lsdException w:name="header" w:semiHidden="1" w:unhideWhenUsed="1"/>
+    <w:lsdException w:name="footer" w:semiHidden="1" w:unhideWhenUsed="1"/>
+    <w:lsdException w:name="index heading" w:semiHidden="1" w:unhideWhenUsed="1"/>
+    <w:lsdException w:name="caption" w:semiHidden="1" w:uiPriority="35" w:unhideWhenUsed="1" w:qFormat="1"/>
+    <w:lsdException w:name="table of figures" w:semiHidden="1" w:unhideWhenUsed="1"/>
+    <w:lsdException w:name="envelope address" w:semiHidden="1" w:unhideWhenUsed="1"/>
+    <w:lsdException w:name="envelope return" w:semiHidden="1" w:unhideWhenUsed="1"/>
+    <w:lsdException w:name="footnote reference" w:semiHidden="1" w:unhideWhenUsed="1"/>
+    <w:lsdException w:name="annotation reference" w:semiHidden="1" w:unhideWhenUsed="1"/>
+    <w:lsdException w:name="line number" w:semiHidden="1" w:unhideWhenUsed="1"/>
+    <w:lsdException w:name="page number" w:semiHidden="1" w:unhideWhenUsed="1"/>
+    <w:lsdException w:name="endnote reference" w:semiHidden="1" w:unhideWhenUsed="1"/>
+    <w:lsdException w:name="endnote text" w:semiHidden="1" w:unhideWhenUsed="1"/>
+    <w:lsdException w:name="table of authorities" w:semiHidden="1" w:unhideWhenUsed="1"/>
+    <w:lsdException w:name="macro" w:semiHidden="1" w:unhideWhenUsed="1"/>
+    <w:lsdException w:name="toa heading" w:semiHidden="1" w:unhideWhenUsed="1"/>
+    <w:lsdException w:name="List" w:semiHidden="1" w:unhideWhenUsed="1"/>
+    <w:lsdException w:name="List Bullet" w:semiHidden="1" w:unhideWhenUsed="1"/>
+    <w:lsdException w:name="List Number" w:semiHidden="1" w:unhideWhenUsed="1"/>
+    <w:lsdException w:name="List 2" w:semiHidden="1" w:unhideWhenUsed="1"/>
+    <w:lsdException w:name="List 3" w:semiHidden="1" w:unhideWhenUsed="1"/>
+    <w:lsdException w:name="List 4" w:semiHidden="1" w:unhideWhenUsed="1"/>
+    <w:lsdException w:name="List 5" w:semiHidden="1" w:unhideWhenUsed="1"/>
+    <w:lsdException w:name="List Bullet 2" w:semiHidden="1" w:unhideWhenUsed="1"/>
+    <w:lsdException w:name="List Bullet 3" w:semiHidden="1" w:unhideWhenUsed="1"/>
+    <w:lsdException w:name="List Bullet 4" w:semiHidden="1" w:unhideWhenUsed="1"/>
+    <w:lsdException w:name="List Bullet 5" w:semiHidden="1" w:unhideWhenUsed="1"/>
+    <w:lsdException w:name="List Number 2" w:semiHidden="1" w:unhideWhenUsed="1"/>
+    <w:lsdException w:name="List Number 3" w:semiHidden="1" w:unhideWhenUsed="1"/>
+    <w:lsdException w:name="List Number 4" w:semiHidden="1" w:unhideWhenUsed="1"/>
+    <w:lsdException w:name="List Number 5" w:semiHidden="1" w:unhideWhenUsed="1"/>
+    <w:lsdException w:name="Title" w:uiPriority="10" w:qFormat="1"/>
+    <w:lsdException w:name="Closing" w:semiHidden="1" w:unhideWhenUsed="1"/>
+    <w:lsdException w:name="Signature" w:semiHidden="1" w:unhideWhenUsed="1"/>
+    <w:lsdException w:name="Default Paragraph Font" w:semiHidden="1" w:uiPriority="1" w:unhideWhenUsed="1"/>
+    <w:lsdException w:name="Body Text" w:semiHidden="1" w:unhideWhenUsed="1"/>
+    <w:lsdException w:name="Body Text Indent" w:semiHidden="1" w:unhideWhenUsed="1"/>
+    <w:lsdException w:name="List Continue" w:semiHidden="1" w:unhideWhenUsed="1"/>
+    <w:lsdException w:name="List Continue 2" w:semiHidden="1" w:unhideWhenUsed="1"/>
+    <w:lsdException w:name="List Continue 3" w:semiHidden="1" w:unhideWhenUsed="1"/>
+    <w:lsdException w:name="List Continue 4" w:semiHidden="1" w:unhideWhenUsed="1"/>
+    <w:lsdException w:name="List Continue 5" w:semiHidden="1" w:unhideWhenUsed="1"/>
+    <w:lsdException w:name="Message Header" w:semiHidden="1" w:unhideWhenUsed="1"/>
+    <w:lsdException w:name="Subtitle" w:uiPriority="11" w:qFormat="1"/>
+    <w:lsdException w:name="Salutation" w:semiHidden="1" w:unhideWhenUsed="1"/>
+    <w:lsdException w:name="Date" w:semiHidden="1" w:unhideWhenUsed="1"/>
+    <w:lsdException w:name="Body Text First Indent" w:semiHidden="1" w:unhideWhenUsed="1"/>
+    <w:lsdException w:name="Body Text First Indent 2" w:semiHidden="1" w:unhideWhenUsed="1"/>
+    <w:lsdException w:name="Note Heading" w:semiHidden="1" w:unhideWhenUsed="1"/>
+    <w:lsdException w:name="Body Text 2" w:semiHidden="1" w:unhideWhenUsed="1"/>
+    <w:lsdException w:name="Body Text 3" w:semiHidden="1" w:unhideWhenUsed="1"/>
+    <w:lsdException w:name="Body Text Indent 2" w:semiHidden="1" w:unhideWhenUsed="1"/>
+    <w:lsdException w:name="Body Text Indent 3" w:semiHidden="1" w:unhideWhenUsed="1"/>
+    <w:lsdException w:name="Block Text" w:semiHidden="1" w:unhideWhenUsed="1"/>
+    <w:lsdException w:name="Hyperlink" w:semiHidden="1" w:unhideWhenUsed="1"/>
+    <w:lsdException w:name="FollowedHyperlink" w:semiHidden="1" w:unhideWhenUsed="1"/>
+    <w:lsdException w:name="Strong" w:uiPriority="22" w:qFormat="1"/>
+    <w:lsdException w:name="Emphasis" w:uiPriority="20" w:qFormat="1"/>
+    <w:lsdException w:name="Document Map" w:semiHidden="1" w:unhideWhenUsed="1"/>
+    <w:lsdException w:name="Plain Text" w:semiHidden="1" w:unhideWhenUsed="1"/>
+    <w:lsdException w:name="E-mail Signature" w:semiHidden="1" w:unhideWhenUsed="1"/>
+    <w:lsdException w:name="HTML Top of Form" w:semiHidden="1" w:unhideWhenUsed="1"/>
+    <w:lsdException w:name="HTML Bottom of Form" w:semiHidden="1" w:unhideWhenUsed="1"/>
+    <w:lsdException w:name="Normal (Web)" w:semiHidden="1" w:unhideWhenUsed="1"/>
+    <w:lsdException w:name="HTML Acronym" w:semiHidden="1" w:unhideWhenUsed="1"/>
+    <w:lsdException w:name="HTML Address" w:semiHidden="1" w:unhideWhenUsed="1"/>
+    <w:lsdException w:name="HTML Cite" w:semiHidden="1" w:unhideWhenUsed="1"/>
+    <w:lsdException w:name="HTML Code" w:semiHidden="1" w:unhideWhenUsed="1"/>
+    <w:lsdException w:name="HTML Definition" w:semiHidden="1" w:unhideWhenUsed="1"/>
+    <w:lsdException w:name="HTML Keyboard" w:semiHidden="1" w:unhideWhenUsed="1"/>
+    <w:lsdException w:name="HTML Preformatted" w:semiHidden="1" w:unhideWhenUsed="1"/>
+    <w:lsdException w:name="HTML Sample" w:semiHidden="1" w:unhideWhenUsed="1"/>
+    <w:lsdException w:name="HTML Typewriter" w:semiHidden="1" w:unhideWhenUsed="1"/>
+    <w:lsdException w:name="HTML Variable" w:semiHidden="1" w:unhideWhenUsed="1"/>
+    <w:lsdException w:name="Normal Table" w:semiHidden="1" w:unhideWhenUsed="1"/>
+    <w:lsdException w:name="annotation subject" w:semiHidden="1" w:unhideWhenUsed="1"/>
+    <w:lsdException w:name="No List" w:semiHidden="1" w:unhideWhenUsed="1"/>
+    <w:lsdException w:name="Outline List 1" w:semiHidden="1" w:unhideWhenUsed="1"/>
+    <w:lsdException w:name="Outline List 2" w:semiHidden="1" w:unhideWhenUsed="1"/>
+    <w:lsdException w:name="Outline List 3" w:semiHidden="1" w:unhideWhenUsed="1"/>
+    <w:lsdException w:name="Table Simple 1" w:semiHidden="1" w:unhideWhenUsed="1"/>
+    <w:lsdException w:name="Table Simple 2" w:semiHidden="1" w:unhideWhenUsed="1"/>
+    <w:lsdException w:name="Table Simple 3" w:semiHidden="1" w:unhideWhenUsed="1"/>
+    <w:lsdException w:name="Table Classic 1" w:semiHidden="1" w:unhideWhenUsed="1"/>
+    <w:lsdException w:name="Table Classic 2" w:semiHidden="1" w:unhideWhenUsed="1"/>
+    <w:lsdException w:name="Table Classic 3" w:semiHidden="1" w:unhideWhenUsed="1"/>
+    <w:lsdException w:name="Table Classic 4" w:semiHidden="1" w:unhideWhenUsed="1"/>
+    <w:lsdException w:name="Table Colorful 1" w:semiHidden="1" w:unhideWhenUsed="1"/>
+    <w:lsdException w:name="Table Colorful 2" w:semiHidden="1" w:unhideWhenUsed="1"/>
+    <w:lsdException w:name="Table Colorful 3" w:semiHidden="1" w:unhideWhenUsed="1"/>
+    <w:lsdException w:name="Table Columns 1" w:semiHidden="1" w:unhideWhenUsed="1"/>
+    <w:lsdException w:name="Table Columns 2" w:semiHidden="1" w:unhideWhenUsed="1"/>
+    <w:lsdException w:name="Table Columns 3" w:semiHidden="1" w:unhideWhenUsed="1"/>
+    <w:lsdException w:name="Table Columns 4" w:semiHidden="1" w:unhideWhenUsed="1"/>
+    <w:lsdException w:name="Table Columns 5" w:semiHidden="1" w:unhideWhenUsed="1"/>
+    <w:lsdException w:name="Table Grid 1" w:semiHidden="1" w:unhideWhenUsed="1"/>
+    <w:lsdException w:name="Table Grid 2" w:semiHidden="1" w:unhideWhenUsed="1"/>
+    <w:lsdException w:name="Table Grid 3" w:semiHidden="1" w:unhideWhenUsed="1"/>
+    <w:lsdException w:name="Table Grid 4" w:semiHidden="1" w:unhideWhenUsed="1"/>
+    <w:lsdException w:name="Table Grid 5" w:semiHidden="1" w:unhideWhenUsed="1"/>
+    <w:lsdException w:name="Table Grid 6" w:semiHidden="1" w:unhideWhenUsed="1"/>
+    <w:lsdException w:name="Table Grid 7" w:semiHidden="1" w:unhideWhenUsed="1"/>
+    <w:lsdException w:name="Table Grid 8" w:semiHidden="1" w:unhideWhenUsed="1"/>
+    <w:lsdException w:name="Table List 1" w:semiHidden="1" w:unhideWhenUsed="1"/>
+    <w:lsdException w:name="Table List 2" w:semiHidden="1" w:unhideWhenUsed="1"/>
+    <w:lsdException w:name="Table List 3" w:semiHidden="1" w:unhideWhenUsed="1"/>
+    <w:lsdException w:name="Table List 4" w:semiHidden="1" w:unhideWhenUsed="1"/>
+    <w:lsdException w:name="Table List 5" w:semiHidden="1" w:unhideWhenUsed="1"/>
+    <w:lsdException w:name="Table List 6" w:semiHidden="1" w:unhideWhenUsed="1"/>
+    <w:lsdException w:name="Table List 7" w:semiHidden="1" w:unhideWhenUsed="1"/>
+    <w:lsdException w:name="Table List 8" w:semiHidden="1" w:unhideWhenUsed="1"/>
+    <w:lsdException w:name="Table 3D effects 1" w:semiHidden="1" w:unhideWhenUsed="1"/>
+    <w:lsdException w:name="Table 3D effects 2" w:semiHidden="1" w:unhideWhenUsed="1"/>
+    <w:lsdException w:name="Table 3D effects 3" w:semiHidden="1" w:unhideWhenUsed="1"/>
+    <w:lsdException w:name="Table Contemporary" w:semiHidden="1" w:unhideWhenUsed="1"/>
+    <w:lsdException w:name="Table Elegant" w:semiHidden="1" w:unhideWhenUsed="1"/>
+    <w:lsdException w:name="Table Professional" w:semiHidden="1" w:unhideWhenUsed="1"/>
+    <w:lsdException w:name="Table Subtle 1" w:semiHidden="1" w:unhideWhenUsed="1"/>
+    <w:lsdException w:name="Table Subtle 2" w:semiHidden="1" w:unhideWhenUsed="1"/>
+    <w:lsdException w:name="Table Web 1" w:semiHidden="1" w:unhideWhenUsed="1"/>
+    <w:lsdException w:name="Table Web 2" w:semiHidden="1" w:unhideWhenUsed="1"/>
+    <w:lsdException w:name="Table Web 3" w:semiHidden="1" w:unhideWhenUsed="1"/>
+    <w:lsdException w:name="Balloon Text" w:semiHidden="1" w:unhideWhenUsed="1"/>
+    <w:lsdException w:name="Table Grid" w:uiPriority="39"/>
+    <w:lsdException w:name="Table Theme" w:semiHidden="1" w:unhideWhenUsed="1"/>
+    <w:lsdException w:name="Placeholder Text" w:semiHidden="1"/>
+    <w:lsdException w:name="No Spacing" w:uiPriority="1" w:qFormat="1"/>
+    <w:lsdException w:name="Light Shading" w:uiPriority="60"/>
+    <w:lsdException w:name="Light List" w:uiPriority="61"/>
+    <w:lsdException w:name="Light Grid" w:uiPriority="62"/>
+    <w:lsdException w:name="Medium Shading 1" w:uiPriority="63"/>
+    <w:lsdException w:name="Medium Shading 2" w:uiPriority="64"/>
+    <w:lsdException w:name="Medium List 1" w:uiPriority="65"/>
+    <w:lsdException w:name="Medium List 2" w:uiPriority="66"/>
+    <w:lsdException w:name="Medium Grid 1" w:uiPriority="67"/>
+    <w:lsdException w:name="Medium Grid 2" w:uiPriority="68"/>
+    <w:lsdException w:name="Medium Grid 3" w:uiPriority="69"/>
+    <w:lsdException w:name="Dark List" w:uiPriority="70"/>
+    <w:lsdException w:name="Colorful Shading" w:uiPriority="71"/>
+    <w:lsdException w:name="Colorful List" w:uiPriority="72"/>
+    <w:lsdException w:name="Colorful Grid" w:uiPriority="73"/>
+    <w:lsdException w:name="Light Shading Accent 1" w:uiPriority="60"/>
+    <w:lsdException w:name="Light List Accent 1" w:uiPriority="61"/>
+    <w:lsdException w:name="Light Grid Accent 1" w:uiPriority="62"/>
+    <w:lsdException w:name="Medium Shading 1 Accent 1" w:uiPriority="63"/>
+    <w:lsdException w:name="Medium Shading 2 Accent 1" w:uiPriority="64"/>
+    <w:lsdException w:name="Medium List 1 Accent 1" w:uiPriority="65"/>
+    <w:lsdException w:name="Revision" w:semiHidden="1"/>
+    <w:lsdException w:name="List Paragraph" w:uiPriority="34" w:qFormat="1"/>
+    <w:lsdException w:name="Quote" w:uiPriority="29" w:qFormat="1"/>
+    <w:lsdException w:name="Intense Quote" w:uiPriority="30" w:qFormat="1"/>
+    <w:lsdException w:name="Medium List 2 Accent 1" w:uiPriority="66"/>
+    <w:lsdException w:name="Medium Grid 1 Accent 1" w:uiPriority="67"/>
+    <w:lsdException w:name="Medium Grid 2 Accent 1" w:uiPriority="68"/>
+    <w:lsdException w:name="Medium Grid 3 Accent 1" w:uiPriority="69"/>
+    <w:lsdException w:name="Dark List Accent 1" w:uiPriority="70"/>
+    <w:lsdException w:name="Colorful Shading Accent 1" w:uiPriority="71"/>
+    <w:lsdException w:name="Colorful List Accent 1" w:uiPriority="72"/>
+    <w:lsdException w:name="Colorful Grid Accent 1" w:uiPriority="73"/>
+    <w:lsdException w:name="Light Shading Accent 2" w:uiPriority="60"/>
+    <w:lsdException w:name="Light List Accent 2" w:uiPriority="61"/>
+    <w:lsdException w:name="Light Grid Accent 2" w:uiPriority="62"/>
+    <w:lsdException w:name="Medium Shading 1 Accent 2" w:uiPriority="63"/>
+    <w:lsdException w:name="Medium Shading 2 Accent 2" w:uiPriority="64"/>
+    <w:lsdException w:name="Medium List 1 Accent 2" w:uiPriority="65"/>
+    <w:lsdException w:name="Medium List 2 Accent 2" w:uiPriority="66"/>
+    <w:lsdException w:name="Medium Grid 1 Accent 2" w:uiPriority="67"/>
+    <w:lsdException w:name="Medium Grid 2 Accent 2" w:uiPriority="68"/>
+    <w:lsdException w:name="Medium Grid 3 Accent 2" w:uiPriority="69"/>
+    <w:lsdException w:name="Dark List Accent 2" w:uiPriority="70"/>
+    <w:lsdException w:name="Colorful Shading Accent 2" w:uiPriority="71"/>
+    <w:lsdException w:name="Colorful List Accent 2" w:uiPriority="72"/>
+    <w:lsdException w:name="Colorful Grid Accent 2" w:uiPriority="73"/>
+    <w:lsdException w:name="Light Shading Accent 3" w:uiPriority="60"/>
+    <w:lsdException w:name="Light List Accent 3" w:uiPriority="61"/>
+    <w:lsdException w:name="Light Grid Accent 3" w:uiPriority="62"/>
+    <w:lsdException w:name="Medium Shading 1 Accent 3" w:uiPriority="63"/>
+    <w:lsdException w:name="Medium Shading 2 Accent 3" w:uiPriority="64"/>
+    <w:lsdException w:name="Medium List 1 Accent 3" w:uiPriority="65"/>
+    <w:lsdException w:name="Medium List 2 Accent 3" w:uiPriority="66"/>
+    <w:lsdException w:name="Medium Grid 1 Accent 3" w:uiPriority="67"/>
+    <w:lsdException w:name="Medium Grid 2 Accent 3" w:uiPriority="68"/>
+    <w:lsdException w:name="Medium Grid 3 Accent 3" w:uiPriority="69"/>
+    <w:lsdException w:name="Dark List Accent 3" w:uiPriority="70"/>
+    <w:lsdException w:name="Colorful Shading Accent 3" w:uiPriority="71"/>
+    <w:lsdException w:name="Colorful List Accent 3" w:uiPriority="72"/>
+    <w:lsdException w:name="Colorful Grid Accent 3" w:uiPriority="73"/>
+    <w:lsdException w:name="Light Shading Accent 4" w:uiPriority="60"/>
+    <w:lsdException w:name="Light List Accent 4" w:uiPriority="61"/>
+    <w:lsdException w:name="Light Grid Accent 4" w:uiPriority="62"/>
+    <w:lsdException w:name="Medium Shading 1 Accent 4" w:uiPriority="63"/>
+    <w:lsdException w:name="Medium Shading 2 Accent 4" w:uiPriority="64"/>
+    <w:lsdException w:name="Medium List 1 Accent 4" w:uiPriority="65"/>
+    <w:lsdException w:name="Medium List 2 Accent 4" w:uiPriority="66"/>
+    <w:lsdException w:name="Medium Grid 1 Accent 4" w:uiPriority="67"/>
+    <w:lsdException w:name="Medium Grid 2 Accent 4" w:uiPriority="68"/>
+    <w:lsdException w:name="Medium Grid 3 Accent 4" w:uiPriority="69"/>
+    <w:lsdException w:name="Dark List Accent 4" w:uiPriority="70"/>
+    <w:lsdException w:name="Colorful Shading Accent 4" w:uiPriority="71"/>
+    <w:lsdException w:name="Colorful List Accent 4" w:uiPriority="72"/>
+    <w:lsdException w:name="Colorful Grid Accent 4" w:uiPriority="73"/>
+    <w:lsdException w:name="Light Shading Accent 5" w:uiPriority="60"/>
+    <w:lsdException w:name="Light List Accent 5" w:uiPriority="61"/>
+    <w:lsdException w:name="Light Grid Accent 5" w:uiPriority="62"/>
+    <w:lsdException w:name="Medium Shading 1 Accent 5" w:uiPriority="63"/>
+    <w:lsdException w:name="Medium Shading 2 Accent 5" w:uiPriority="64"/>
+    <w:lsdException w:name="Medium List 1 Accent 5" w:uiPriority="65"/>
+    <w:lsdException w:name="Medium List 2 Accent 5" w:uiPriority="66"/>
+    <w:lsdException w:name="Medium Grid 1 Accent 5" w:uiPriority="67"/>
+    <w:lsdException w:name="Medium Grid 2 Accent 5" w:uiPriority="68"/>
+    <w:lsdException w:name="Medium Grid 3 Accent 5" w:uiPriority="69"/>
+    <w:lsdException w:name="Dark List Accent 5" w:uiPriority="70"/>
+    <w:lsdException w:name="Colorful Shading Accent 5" w:uiPriority="71"/>
+    <w:lsdException w:name="Colorful List Accent 5" w:uiPriority="72"/>
+    <w:lsdException w:name="Colorful Grid Accent 5" w:uiPriority="73"/>
+    <w:lsdException w:name="Light Shading Accent 6" w:uiPriority="60"/>
+    <w:lsdException w:name="Light List Accent 6" w:uiPriority="61"/>
+    <w:lsdException w:name="Light Grid Accent 6" w:uiPriority="62"/>
+    <w:lsdException w:name="Medium Shading 1 Accent 6" w:uiPriority="63"/>
+    <w:lsdException w:name="Medium Shading 2 Accent 6" w:uiPriority="64"/>
+    <w:lsdException w:name="Medium List 1 Accent 6" w:uiPriority="65"/>
+    <w:lsdException w:name="Medium List 2 Accent 6" w:uiPriority="66"/>
+    <w:lsdException w:name="Medium Grid 1 Accent 6" w:uiPriority="67"/>
+    <w:lsdException w:name="Medium Grid 2 Accent 6" w:uiPriority="68"/>
+    <w:lsdException w:name="Medium Grid 3 Accent 6" w:uiPriority="69"/>
+    <w:lsdException w:name="Dark List Accent 6" w:uiPriority="70"/>
+    <w:lsdException w:name="Colorful Shading Accent 6" w:uiPriority="71"/>
+    <w:lsdException w:name="Colorful List Accent 6" w:uiPriority="72"/>
+    <w:lsdException w:name="Colorful Grid Accent 6" w:uiPriority="73"/>
+    <w:lsdException w:name="Subtle Emphasis" w:uiPriority="19" w:qFormat="1"/>
+    <w:lsdException w:name="Intense Emphasis" w:uiPriority="21" w:qFormat="1"/>
+    <w:lsdException w:name="Subtle Reference" w:uiPriority="31" w:qFormat="1"/>
+    <w:lsdException w:name="Intense Reference" w:uiPriority="32" w:qFormat="1"/>
+    <w:lsdException w:name="Book Title" w:uiPriority="33" w:qFormat="1"/>
+    <w:lsdException w:name="Bibliography" w:semiHidden="1" w:uiPriority="37" w:unhideWhenUsed="1"/>
+    <w:lsdException w:name="TOC Heading" w:semiHidden="1" w:uiPriority="39" w:unhideWhenUsed="1" w:qFormat="1"/>
+    <w:lsdException w:name="Plain Table 1" w:uiPriority="41"/>
+    <w:lsdException w:name="Plain Table 2" w:uiPriority="42"/>
+    <w:lsdException w:name="Plain Table 3" w:uiPriority="43"/>
+    <w:lsdException w:name="Plain Table 4" w:uiPriority="44"/>
+    <w:lsdException w:name="Plain Table 5" w:uiPriority="45"/>
+    <w:lsdException w:name="Grid Table Light" w:uiPriority="40"/>
+    <w:lsdException w:name="Grid Table 1 Light" w:uiPriority="46"/>
+    <w:lsdException w:name="Grid Table 2" w:uiPriority="47"/>
+    <w:lsdException w:name="Grid Table 3" w:uiPriority="48"/>
+    <w:lsdException w:name="Grid Table 4" w:uiPriority="49"/>
+    <w:lsdException w:name="Grid Table 5 Dark" w:uiPriority="50"/>
+    <w:lsdException w:name="Grid Table 6 Colorful" w:uiPriority="51"/>
+    <w:lsdException w:name="Grid Table 7 Colorful" w:uiPriority="52"/>
+    <w:lsdException w:name="Grid Table 1 Light Accent 1" w:uiPriority="46"/>
+    <w:lsdException w:name="Grid Table 2 Accent 1" w:uiPriority="47"/>
+    <w:lsdException w:name="Grid Table 3 Accent 1" w:uiPriority="48"/>
+    <w:lsdException w:name="Grid Table 4 Accent 1" w:uiPriority="49"/>
+    <w:lsdException w:name="Grid Table 5 Dark Accent 1" w:uiPriority="50"/>
+    <w:lsdException w:name="Grid Table 6 Colorful Accent 1" w:uiPriority="51"/>
+    <w:lsdException w:name="Grid Table 7 Colorful Accent 1" w:uiPriority="52"/>
+    <w:lsdException w:name="Grid Table 1 Light Accent 2" w:uiPriority="46"/>
+    <w:lsdException w:name="Grid Table 2 Accent 2" w:uiPriority="47"/>
+    <w:lsdException w:name="Grid Table 3 Accent 2" w:uiPriority="48"/>
+    <w:lsdException w:name="Grid Table 4 Accent 2" w:uiPriority="49"/>
+    <w:lsdException w:name="Grid Table 5 Dark Accent 2" w:uiPriority="50"/>
+    <w:lsdException w:name="Grid Table 6 Colorful Accent 2" w:uiPriority="51"/>
+    <w:lsdException w:name="Grid Table 7 Colorful Accent 2" w:uiPriority="52"/>
+    <w:lsdException w:name="Grid Table 1 Light Accent 3" w:uiPriority="46"/>
+    <w:lsdException w:name="Grid Table 2 Accent 3" w:uiPriority="47"/>
+    <w:lsdException w:name="Grid Table 3 Accent 3" w:uiPriority="48"/>
+    <w:lsdException w:name="Grid Table 4 Accent 3" w:uiPriority="49"/>
+    <w:lsdException w:name="Grid Table 5 Dark Accent 3" w:uiPriority="50"/>
+    <w:lsdException w:name="Grid Table 6 Colorful Accent 3" w:uiPriority="51"/>
+    <w:lsdException w:name="Grid Table 7 Colorful Accent 3" w:uiPriority="52"/>
+    <w:lsdException w:name="Grid Table 1 Light Accent 4" w:uiPriority="46"/>
+    <w:lsdException w:name="Grid Table 2 Accent 4" w:uiPriority="47"/>
+    <w:lsdException w:name="Grid Table 3 Accent 4" w:uiPriority="48"/>
+    <w:lsdException w:name="Grid Table 4 Accent 4" w:uiPriority="49"/>
+    <w:lsdException w:name="Grid Table 5 Dark Accent 4" w:uiPriority="50"/>
+    <w:lsdException w:name="Grid Table 6 Colorful Accent 4" w:uiPriority="51"/>
+    <w:lsdException w:name="Grid Table 7 Colorful Accent 4" w:uiPriority="52"/>
+    <w:lsdException w:name="Grid Table 1 Light Accent 5" w:uiPriority="46"/>
+    <w:lsdException w:name="Grid Table 2 Accent 5" w:uiPriority="47"/>
+    <w:lsdException w:name="Grid Table 3 Accent 5" w:uiPriority="48"/>
+    <w:lsdException w:name="Grid Table 4 Accent 5" w:uiPriority="49"/>
+    <w:lsdException w:name="Grid Table 5 Dark Accent 5" w:uiPriority="50"/>
+    <w:lsdException w:name="Grid Table 6 Colorful Accent 5" w:uiPriority="51"/>
+    <w:lsdException w:name="Grid Table 7 Colorful Accent 5" w:uiPriority="52"/>
+    <w:lsdException w:name="Grid Table 1 Light Accent 6" w:uiPriority="46"/>
+    <w:lsdException w:name="Grid Table 2 Accent 6" w:uiPriority="47"/>
+    <w:lsdException w:name="Grid Table 3 Accent 6" w:uiPriority="48"/>
+    <w:lsdException w:name="Grid Table 4 Accent 6" w:uiPriority="49"/>
+    <w:lsdException w:name="Grid Table 5 Dark Accent 6" w:uiPriority="50"/>
+    <w:lsdException w:name="Grid Table 6 Colorful Accent 6" w:uiPriority="51"/>
+    <w:lsdException w:name="Grid Table 7 Colorful Accent 6" w:uiPriority="52"/>
+    <w:lsdException w:name="List Table 1 Light" w:uiPriority="46"/>
+    <w:lsdException w:name="List Table 2" w:uiPriority="47"/>
+    <w:lsdException w:name="List Table 3" w:uiPriority="48"/>
+    <w:lsdException w:name="List Table 4" w:uiPriority="49"/>
+    <w:lsdException w:name="List Table 5 Dark" w:uiPriority="50"/>
+    <w:lsdException w:name="List Table 6 Colorful" w:uiPriority="51"/>
+    <w:lsdException w:name="List Table 7 Colorful" w:uiPriority="52"/>
+    <w:lsdException w:name="List Table 1 Light Accent 1" w:uiPriority="46"/>
+    <w:lsdException w:name="List Table 2 Accent 1" w:uiPriority="47"/>
+    <w:lsdException w:name="List Table 3 Accent 1" w:uiPriority="48"/>
+    <w:lsdException w:name="List Table 4 Accent 1" w:uiPriority="49"/>
+    <w:lsdException w:name="List Table 5 Dark Accent 1" w:uiPriority="50"/>
+    <w:lsdException w:name="List Table 6 Colorful Accent 1" w:uiPriority="51"/>
+    <w:lsdException w:name="List Table 7 Colorful Accent 1" w:uiPriority="52"/>
+    <w:lsdException w:name="List Table 1 Light Accent 2" w:uiPriority="46"/>
+    <w:lsdException w:name="List Table 2 Accent 2" w:uiPriority="47"/>
+    <w:lsdException w:name="List Table 3 Accent 2" w:uiPriority="48"/>
+    <w:lsdException w:name="List Table 4 Accent 2" w:uiPriority="49"/>
+    <w:lsdException w:name="List Table 5 Dark Accent 2" w:uiPriority="50"/>
+    <w:lsdException w:name="List Table 6 Colorful Accent 2" w:uiPriority="51"/>
+    <w:lsdException w:name="List Table 7 Colorful Accent 2" w:uiPriority="52"/>
+    <w:lsdException w:name="List Table 1 Light Accent 3" w:uiPriority="46"/>
+    <w:lsdException w:name="List Table 2 Accent 3" w:uiPriority="47"/>
+    <w:lsdException w:name="List Table 3 Accent 3" w:uiPriority="48"/>
+    <w:lsdException w:name="List Table 4 Accent 3" w:uiPriority="49"/>
+    <w:lsdException w:name="List Table 5 Dark Accent 3" w:uiPriority="50"/>
+    <w:lsdException w:name="List Table 6 Colorful Accent 3" w:uiPriority="51"/>
+    <w:lsdException w:name="List Table 7 Colorful Accent 3" w:uiPriority="52"/>
+    <w:lsdException w:name="List Table 1 Light Accent 4" w:uiPriority="46"/>
+    <w:lsdException w:name="List Table 2 Accent 4" w:uiPriority="47"/>
+    <w:lsdException w:name="List Table 3 Accent 4" w:uiPriority="48"/>
+    <w:lsdException w:name="List Table 4 Accent 4" w:uiPriority="49"/>
+    <w:lsdException w:name="List Table 5 Dark Accent 4" w:uiPriority="50"/>
+    <w:lsdException w:name="List Table 6 Colorful Accent 4" w:uiPriority="51"/>
+    <w:lsdException w:name="List Table 7 Colorful Accent 4" w:uiPriority="52"/>
+    <w:lsdException w:name="List Table 1 Light Accent 5" w:uiPriority="46"/>
+    <w:lsdException w:name="List Table 2 Accent 5" w:uiPriority="47"/>
+    <w:lsdException w:name="List Table 3 Accent 5" w:uiPriority="48"/>
+    <w:lsdException w:name="List Table 4 Accent 5" w:uiPriority="49"/>
+    <w:lsdException w:name="List Table 5 Dark Accent 5" w:uiPriority="50"/>
+    <w:lsdException w:name="List Table 6 Colorful Accent 5" w:uiPriority="51"/>
+    <w:lsdException w:name="List Table 7 Colorful Accent 5" w:uiPriority="52"/>
+    <w:lsdException w:name="List Table 1 Light Accent 6" w:uiPriority="46"/>
+    <w:lsdException w:name="List Table 2 Accent 6" w:uiPriority="47"/>
+    <w:lsdException w:name="List Table 3 Accent 6" w:uiPriority="48"/>
+    <w:lsdException w:name="List Table 4 Accent 6" w:uiPriority="49"/>
+    <w:lsdException w:name="List Table 5 Dark Accent 6" w:uiPriority="50"/>
+    <w:lsdException w:name="List Table 6 Colorful Accent 6" w:uiPriority="51"/>
+    <w:lsdException w:name="List Table 7 Colorful Accent 6" w:uiPriority="52"/>
+  </w:latentStyles>
+  <w:style w:type="paragraph" w:default="1" w:styleId="Normal">
+    <w:name w:val="Normal"/>
+    <w:qFormat/>
+  </w:style>
+  <w:style w:type="character" w:default="1" w:styleId="DefaultParagraphFont">
+    <w:name w:val="Default Paragraph Font"/>
+    <w:uiPriority w:val="1"/>
+    <w:semiHidden/>
+    <w:unhideWhenUsed/>
+  </w:style>
+  <w:style w:type="table" w:default="1" w:styleId="TableNormal">
+    <w:name w:val="Normal Table"/>
+    <w:uiPriority w:val="99"/>
+    <w:semiHidden/>
+    <w:unhideWhenUsed/>
+    <w:tblPr>
+      <w:tblInd w:w="0" w:type="dxa"/>
+      <w:tblCellMar>
+        <w:top w:w="0" w:type="dxa"/>
+        <w:left w:w="108" w:type="dxa"/>
+        <w:bottom w:w="0" w:type="dxa"/>
+        <w:right w:w="108" w:type="dxa"/>
+      </w:tblCellMar>
+    </w:tblPr>
+  </w:style>
+  <w:style w:type="numbering" w:default="1" w:styleId="NoList">
+    <w:name w:val="No List"/>
+    <w:uiPriority w:val="99"/>
+    <w:semiHidden/>
+    <w:unhideWhenUsed/>
+  </w:style>
+  <w:style w:type="paragraph" w:customStyle="1" w:styleId="1CF490261F1343E5B1DF6BBE9A83948A">
+    <w:name w:val="1CF490261F1343E5B1DF6BBE9A83948A"/>
+    <w:rsid w:val="00393921"/>
+  </w:style>
+  <w:style w:type="paragraph" w:customStyle="1" w:styleId="B1B6810B59694DF2807EDF6ABDB66879">
+    <w:name w:val="B1B6810B59694DF2807EDF6ABDB66879"/>
+    <w:rsid w:val="00393921"/>
+  </w:style>
+  <w:style w:type="paragraph" w:customStyle="1" w:styleId="1F65F2437EB54004B2987497BACADC38">
+    <w:name w:val="1F65F2437EB54004B2987497BACADC38"/>
+    <w:rsid w:val="00393921"/>
+  </w:style>
+</w:styles>
+</file>
+
+<file path=word/glossary/webSettings.xml><?xml version="1.0" encoding="utf-8"?>
+<w:webSettings xmlns:mc="http://schemas.openxmlformats.org/markup-compatibility/2006" xmlns:r="http://schemas.openxmlformats.org/officeDocument/2006/relationships" xmlns:w="http://schemas.openxmlformats.org/wordprocessingml/2006/main" xmlns:w14="http://schemas.microsoft.com/office/word/2010/wordml" xmlns:w15="http://schemas.microsoft.com/office/word/2012/wordml" mc:Ignorable="w14 w15">
+  <w:optimizeForBrowser/>
+  <w:allowPNG/>
+</w:webSettings>
 </file>
 
 <file path=word/theme/theme1.xml><?xml version="1.0" encoding="utf-8"?>
@@ -1673,4 +3354,23 @@
     </a:ext>
   </a:extLst>
 </a:theme>
+</file>
+
+<file path=customXml/item1.xml><?xml version="1.0" encoding="utf-8"?>
+<CoverPageProperties xmlns="http://schemas.microsoft.com/office/2006/coverPageProps">
+  <PublishDate/>
+  <Abstract/>
+  <CompanyAddress>Wilsonville, OR</CompanyAddress>
+  <CompanyPhone/>
+  <CompanyFax/>
+  <CompanyEmail/>
+</CoverPageProperties>
+</file>
+
+<file path=customXml/itemProps1.xml><?xml version="1.0" encoding="utf-8"?>
+<ds:datastoreItem xmlns:ds="http://schemas.openxmlformats.org/officeDocument/2006/customXml" ds:itemID="{55AF091B-3C7A-41E3-B477-F2FDAA23CFDA}">
+  <ds:schemaRefs>
+    <ds:schemaRef ds:uri="http://schemas.microsoft.com/office/2006/coverPageProps"/>
+  </ds:schemaRefs>
+</ds:datastoreItem>
 </file>
</xml_diff>